<commit_message>
MLOps: MLOps notes part 1
</commit_message>
<xml_diff>
--- a/ModelDevelopmentAndIntegration/1_MLOpsIntro/MLOpsIntro.docx
+++ b/ModelDevelopmentAndIntegration/1_MLOpsIntro/MLOpsIntro.docx
@@ -359,11 +359,7 @@
       </w:pPr>
       <w:r>
         <w:rPr/>
-        <w:t xml:space="preserve">- </w:t>
-      </w:r>
-      <w:r>
-        <w:rPr/>
-        <w:t>Journey of an ML application</w:t>
+        <w:t>- Journey of an ML application</w:t>
       </w:r>
     </w:p>
     <w:p>
@@ -1123,10 +1119,14 @@
         <w:pStyle w:val="Normal"/>
         <w:bidi w:val="0"/>
         <w:jc w:val="start"/>
-        <w:rPr/>
-      </w:pPr>
-      <w:r>
-        <w:rPr/>
+        <w:rPr>
+          <w:u w:val="single"/>
+        </w:rPr>
+      </w:pPr>
+      <w:r>
+        <w:rPr>
+          <w:u w:val="single"/>
+        </w:rPr>
         <w:t>What are the Unique challenges in ML development?</w:t>
       </w:r>
     </w:p>
@@ -1139,72 +1139,482 @@
       </w:pPr>
       <w:r>
         <w:rPr/>
-      </w:r>
-    </w:p>
-    <w:p>
-      <w:pPr>
-        <w:pStyle w:val="Normal"/>
-        <w:bidi w:val="0"/>
-        <w:jc w:val="start"/>
-        <w:rPr/>
-      </w:pPr>
-      <w:r>
-        <w:rPr/>
-      </w:r>
-    </w:p>
-    <w:p>
-      <w:pPr>
-        <w:pStyle w:val="Normal"/>
-        <w:bidi w:val="0"/>
-        <w:jc w:val="start"/>
-        <w:rPr/>
-      </w:pPr>
-      <w:r>
-        <w:rPr/>
-      </w:r>
-    </w:p>
-    <w:p>
-      <w:pPr>
-        <w:pStyle w:val="Normal"/>
-        <w:bidi w:val="0"/>
-        <w:jc w:val="start"/>
-        <w:rPr/>
-      </w:pPr>
-      <w:r>
-        <w:rPr/>
-      </w:r>
-    </w:p>
-    <w:p>
-      <w:pPr>
-        <w:pStyle w:val="Normal"/>
-        <w:bidi w:val="0"/>
-        <w:jc w:val="start"/>
-        <w:rPr/>
-      </w:pPr>
-      <w:r>
-        <w:rPr/>
-      </w:r>
-    </w:p>
-    <w:p>
-      <w:pPr>
-        <w:pStyle w:val="Normal"/>
-        <w:bidi w:val="0"/>
-        <w:jc w:val="start"/>
-        <w:rPr/>
-      </w:pPr>
-      <w:r>
-        <w:rPr/>
-      </w:r>
-    </w:p>
-    <w:p>
-      <w:pPr>
-        <w:pStyle w:val="Normal"/>
-        <w:bidi w:val="0"/>
-        <w:jc w:val="start"/>
-        <w:rPr/>
-      </w:pPr>
-      <w:r>
-        <w:rPr/>
+        <w:t>Each artifact follows it own lifecycle but needs coordination</w:t>
+      </w:r>
+    </w:p>
+    <w:p>
+      <w:pPr>
+        <w:pStyle w:val="Normal"/>
+        <w:bidi w:val="0"/>
+        <w:jc w:val="start"/>
+        <w:rPr/>
+      </w:pPr>
+      <w:r>
+        <w:rPr/>
+        <w:t>Managing collaboration between artifacts increases multifold</w:t>
+      </w:r>
+    </w:p>
+    <w:p>
+      <w:pPr>
+        <w:pStyle w:val="Normal"/>
+        <w:bidi w:val="0"/>
+        <w:jc w:val="start"/>
+        <w:rPr/>
+      </w:pPr>
+      <w:r>
+        <w:rPr/>
+        <w:t>Needs for additional tools and workflows to manage and govern them</w:t>
+      </w:r>
+    </w:p>
+    <w:p>
+      <w:pPr>
+        <w:pStyle w:val="Normal"/>
+        <w:bidi w:val="0"/>
+        <w:jc w:val="start"/>
+        <w:rPr/>
+      </w:pPr>
+      <w:r>
+        <w:rPr/>
+        <w:t>Each artifact needs a different sets of skills and teams to create and maintain.</w:t>
+      </w:r>
+    </w:p>
+    <w:p>
+      <w:pPr>
+        <w:pStyle w:val="Normal"/>
+        <w:bidi w:val="0"/>
+        <w:jc w:val="start"/>
+        <w:rPr>
+          <w:i/>
+          <w:iCs/>
+        </w:rPr>
+      </w:pPr>
+      <w:r>
+        <w:rPr>
+          <w:i/>
+          <w:iCs/>
+        </w:rPr>
+        <w:t>There is a need for an integrated workflow to efficiently manage ML application development</w:t>
+      </w:r>
+    </w:p>
+    <w:p>
+      <w:pPr>
+        <w:pStyle w:val="Normal"/>
+        <w:bidi w:val="0"/>
+        <w:jc w:val="start"/>
+        <w:rPr/>
+      </w:pPr>
+      <w:r>
+        <w:rPr/>
+      </w:r>
+    </w:p>
+    <w:p>
+      <w:pPr>
+        <w:pStyle w:val="Normal"/>
+        <w:bidi w:val="0"/>
+        <w:jc w:val="start"/>
+        <w:rPr>
+          <w:u w:val="single"/>
+        </w:rPr>
+      </w:pPr>
+      <w:r>
+        <w:rPr>
+          <w:u w:val="single"/>
+        </w:rPr>
+        <w:t>What’s DevOps?</w:t>
+      </w:r>
+    </w:p>
+    <w:p>
+      <w:pPr>
+        <w:pStyle w:val="Normal"/>
+        <w:bidi w:val="0"/>
+        <w:jc w:val="start"/>
+        <w:rPr/>
+      </w:pPr>
+      <w:r>
+        <w:rPr/>
+        <w:t xml:space="preserve">DevOps is the most popular software creation and delivery methodology that drives continuous development in an Agile fashion. It combines development, test, and operations of software into one integrated workflow. Rather than having them as separate entities, integration helps with faster iterations of software. It unites people, processes and technology into a seamless workflow. It uses agile principles, best practices and tools for optimal software development. It helps to drive continuous changes to software due to new requirements or issues and helps move these changes quickly into production. DevOps focuses on automation to improve efficiency. </w:t>
+      </w:r>
+    </w:p>
+    <w:p>
+      <w:pPr>
+        <w:pStyle w:val="Normal"/>
+        <w:bidi w:val="0"/>
+        <w:jc w:val="start"/>
+        <w:rPr/>
+      </w:pPr>
+      <w:r>
+        <w:rPr/>
+        <w:t>DevOps cycle keeps iterating through the Sprints. Requirements are converted to code, built and tests. Release happens in an automated fashion, deployed in production. The software is operated and monitored. The performance of the software is fed back into the cycle to plan for more requirements. The cycle then iterates over the life of the application. Test, Develop and Operate activities overlap in DevOps while in traditional software development environments, they are done by separate independent teams. In DevOps, the same team manages all three of them. DevOps is the foundation of MLOps.</w:t>
+      </w:r>
+    </w:p>
+    <w:p>
+      <w:pPr>
+        <w:pStyle w:val="Normal"/>
+        <w:bidi w:val="0"/>
+        <w:jc w:val="start"/>
+        <w:rPr/>
+      </w:pPr>
+      <w:r>
+        <w:rPr/>
+      </w:r>
+    </w:p>
+    <w:p>
+      <w:pPr>
+        <w:pStyle w:val="Normal"/>
+        <w:bidi w:val="0"/>
+        <w:jc w:val="start"/>
+        <w:rPr/>
+      </w:pPr>
+      <w:r>
+        <w:rPr/>
+      </w:r>
+    </w:p>
+    <w:p>
+      <w:pPr>
+        <w:pStyle w:val="Normal"/>
+        <w:bidi w:val="0"/>
+        <w:jc w:val="start"/>
+        <w:rPr/>
+      </w:pPr>
+      <w:r>
+        <w:rPr/>
+      </w:r>
+    </w:p>
+    <w:p>
+      <w:pPr>
+        <w:pStyle w:val="Normal"/>
+        <w:bidi w:val="0"/>
+        <w:jc w:val="start"/>
+        <w:rPr/>
+      </w:pPr>
+      <w:r>
+        <w:rPr/>
+      </w:r>
+    </w:p>
+    <w:p>
+      <w:pPr>
+        <w:pStyle w:val="Normal"/>
+        <w:bidi w:val="0"/>
+        <w:jc w:val="start"/>
+        <w:rPr/>
+      </w:pPr>
+      <w:r>
+        <w:rPr/>
+      </w:r>
+    </w:p>
+    <w:p>
+      <w:pPr>
+        <w:pStyle w:val="Normal"/>
+        <w:bidi w:val="0"/>
+        <w:jc w:val="start"/>
+        <w:rPr/>
+      </w:pPr>
+      <w:r>
+        <w:rPr/>
+      </w:r>
+    </w:p>
+    <w:p>
+      <w:pPr>
+        <w:pStyle w:val="Normal"/>
+        <w:bidi w:val="0"/>
+        <w:jc w:val="start"/>
+        <w:rPr/>
+      </w:pPr>
+      <w:r>
+        <w:rPr/>
+      </w:r>
+    </w:p>
+    <w:p>
+      <w:pPr>
+        <w:pStyle w:val="Normal"/>
+        <w:bidi w:val="0"/>
+        <w:jc w:val="start"/>
+        <w:rPr/>
+      </w:pPr>
+      <w:r>
+        <w:rPr/>
+      </w:r>
+    </w:p>
+    <w:p>
+      <w:pPr>
+        <w:pStyle w:val="Normal"/>
+        <w:bidi w:val="0"/>
+        <w:jc w:val="start"/>
+        <w:rPr/>
+      </w:pPr>
+      <w:r>
+        <w:rPr/>
+      </w:r>
+    </w:p>
+    <w:p>
+      <w:pPr>
+        <w:pStyle w:val="Normal"/>
+        <w:bidi w:val="0"/>
+        <w:jc w:val="start"/>
+        <w:rPr/>
+      </w:pPr>
+      <w:r>
+        <w:rPr/>
+        <w:drawing>
+          <wp:anchor behindDoc="0" distT="0" distB="0" distL="0" distR="0" simplePos="0" locked="0" layoutInCell="0" allowOverlap="1" relativeHeight="5">
+            <wp:simplePos x="0" y="0"/>
+            <wp:positionH relativeFrom="column">
+              <wp:align>center</wp:align>
+            </wp:positionH>
+            <wp:positionV relativeFrom="paragraph">
+              <wp:posOffset>635</wp:posOffset>
+            </wp:positionV>
+            <wp:extent cx="5625465" cy="3033395"/>
+            <wp:effectExtent l="0" t="0" r="0" b="0"/>
+            <wp:wrapSquare wrapText="largest"/>
+            <wp:docPr id="4" name="Image4"/>
+            <wp:cNvGraphicFramePr>
+              <a:graphicFrameLocks xmlns:a="http://schemas.openxmlformats.org/drawingml/2006/main" noChangeAspect="1"/>
+            </wp:cNvGraphicFramePr>
+            <a:graphic xmlns:a="http://schemas.openxmlformats.org/drawingml/2006/main">
+              <a:graphicData uri="http://schemas.openxmlformats.org/drawingml/2006/picture">
+                <pic:pic xmlns:pic="http://schemas.openxmlformats.org/drawingml/2006/picture">
+                  <pic:nvPicPr>
+                    <pic:cNvPr id="4" name="Image4"/>
+                    <pic:cNvPicPr>
+                      <a:picLocks noChangeAspect="1" noChangeArrowheads="1"/>
+                    </pic:cNvPicPr>
+                  </pic:nvPicPr>
+                  <pic:blipFill>
+                    <a:blip r:embed="rId5"/>
+                    <a:stretch>
+                      <a:fillRect/>
+                    </a:stretch>
+                  </pic:blipFill>
+                  <pic:spPr bwMode="auto">
+                    <a:xfrm>
+                      <a:off x="0" y="0"/>
+                      <a:ext cx="5625465" cy="3033395"/>
+                    </a:xfrm>
+                    <a:prstGeom prst="rect">
+                      <a:avLst/>
+                    </a:prstGeom>
+                    <a:noFill/>
+                  </pic:spPr>
+                </pic:pic>
+              </a:graphicData>
+            </a:graphic>
+          </wp:anchor>
+        </w:drawing>
+      </w:r>
+    </w:p>
+    <w:p>
+      <w:pPr>
+        <w:pStyle w:val="Normal"/>
+        <w:bidi w:val="0"/>
+        <w:jc w:val="start"/>
+        <w:rPr/>
+      </w:pPr>
+      <w:r>
+        <w:rPr/>
+      </w:r>
+    </w:p>
+    <w:p>
+      <w:pPr>
+        <w:pStyle w:val="Normal"/>
+        <w:bidi w:val="0"/>
+        <w:jc w:val="start"/>
+        <w:rPr/>
+      </w:pPr>
+      <w:r>
+        <w:rPr/>
+      </w:r>
+    </w:p>
+    <w:p>
+      <w:pPr>
+        <w:pStyle w:val="Normal"/>
+        <w:bidi w:val="0"/>
+        <w:jc w:val="start"/>
+        <w:rPr/>
+      </w:pPr>
+      <w:r>
+        <w:rPr/>
+      </w:r>
+    </w:p>
+    <w:p>
+      <w:pPr>
+        <w:pStyle w:val="Normal"/>
+        <w:bidi w:val="0"/>
+        <w:jc w:val="start"/>
+        <w:rPr/>
+      </w:pPr>
+      <w:r>
+        <w:rPr/>
+      </w:r>
+    </w:p>
+    <w:p>
+      <w:pPr>
+        <w:pStyle w:val="Normal"/>
+        <w:bidi w:val="0"/>
+        <w:jc w:val="start"/>
+        <w:rPr/>
+      </w:pPr>
+      <w:r>
+        <w:rPr/>
+      </w:r>
+    </w:p>
+    <w:p>
+      <w:pPr>
+        <w:pStyle w:val="Normal"/>
+        <w:bidi w:val="0"/>
+        <w:jc w:val="start"/>
+        <w:rPr/>
+      </w:pPr>
+      <w:r>
+        <w:rPr/>
+      </w:r>
+    </w:p>
+    <w:p>
+      <w:pPr>
+        <w:pStyle w:val="Normal"/>
+        <w:bidi w:val="0"/>
+        <w:jc w:val="start"/>
+        <w:rPr/>
+      </w:pPr>
+      <w:r>
+        <w:rPr/>
+      </w:r>
+    </w:p>
+    <w:p>
+      <w:pPr>
+        <w:pStyle w:val="Normal"/>
+        <w:bidi w:val="0"/>
+        <w:jc w:val="start"/>
+        <w:rPr/>
+      </w:pPr>
+      <w:r>
+        <w:rPr/>
+      </w:r>
+    </w:p>
+    <w:p>
+      <w:pPr>
+        <w:pStyle w:val="Normal"/>
+        <w:bidi w:val="0"/>
+        <w:jc w:val="start"/>
+        <w:rPr/>
+      </w:pPr>
+      <w:r>
+        <w:rPr/>
+      </w:r>
+    </w:p>
+    <w:p>
+      <w:pPr>
+        <w:pStyle w:val="Normal"/>
+        <w:bidi w:val="0"/>
+        <w:jc w:val="start"/>
+        <w:rPr/>
+      </w:pPr>
+      <w:r>
+        <w:rPr/>
+      </w:r>
+    </w:p>
+    <w:p>
+      <w:pPr>
+        <w:pStyle w:val="Normal"/>
+        <w:bidi w:val="0"/>
+        <w:jc w:val="start"/>
+        <w:rPr/>
+      </w:pPr>
+      <w:r>
+        <w:rPr/>
+      </w:r>
+    </w:p>
+    <w:p>
+      <w:pPr>
+        <w:pStyle w:val="Normal"/>
+        <w:bidi w:val="0"/>
+        <w:jc w:val="start"/>
+        <w:rPr/>
+      </w:pPr>
+      <w:r>
+        <w:rPr/>
+      </w:r>
+    </w:p>
+    <w:p>
+      <w:pPr>
+        <w:pStyle w:val="Normal"/>
+        <w:bidi w:val="0"/>
+        <w:jc w:val="start"/>
+        <w:rPr/>
+      </w:pPr>
+      <w:r>
+        <w:rPr/>
+      </w:r>
+    </w:p>
+    <w:p>
+      <w:pPr>
+        <w:pStyle w:val="Normal"/>
+        <w:bidi w:val="0"/>
+        <w:jc w:val="start"/>
+        <w:rPr/>
+      </w:pPr>
+      <w:r>
+        <w:rPr/>
+      </w:r>
+    </w:p>
+    <w:p>
+      <w:pPr>
+        <w:pStyle w:val="Normal"/>
+        <w:bidi w:val="0"/>
+        <w:jc w:val="start"/>
+        <w:rPr/>
+      </w:pPr>
+      <w:r>
+        <w:rPr/>
+      </w:r>
+    </w:p>
+    <w:p>
+      <w:pPr>
+        <w:pStyle w:val="Normal"/>
+        <w:bidi w:val="0"/>
+        <w:jc w:val="start"/>
+        <w:rPr/>
+      </w:pPr>
+      <w:r>
+        <w:rPr/>
+      </w:r>
+    </w:p>
+    <w:p>
+      <w:pPr>
+        <w:pStyle w:val="Normal"/>
+        <w:bidi w:val="0"/>
+        <w:jc w:val="start"/>
+        <w:rPr/>
+      </w:pPr>
+      <w:r>
+        <w:rPr/>
+      </w:r>
+    </w:p>
+    <w:p>
+      <w:pPr>
+        <w:pStyle w:val="Normal"/>
+        <w:bidi w:val="0"/>
+        <w:jc w:val="start"/>
+        <w:rPr/>
+      </w:pPr>
+      <w:r>
+        <w:rPr/>
+      </w:r>
+    </w:p>
+    <w:p>
+      <w:pPr>
+        <w:pStyle w:val="Normal"/>
+        <w:bidi w:val="0"/>
+        <w:jc w:val="start"/>
+        <w:rPr>
+          <w:u w:val="single"/>
+        </w:rPr>
+      </w:pPr>
+      <w:r>
+        <w:rPr>
+          <w:u w:val="single"/>
+        </w:rPr>
+        <w:t>What’s MLOps?</w:t>
       </w:r>
     </w:p>
     <w:p>

</xml_diff>

<commit_message>
MLOps: notes part 1
</commit_message>
<xml_diff>
--- a/ModelDevelopmentAndIntegration/1_MLOpsIntro/MLOpsIntro.docx
+++ b/ModelDevelopmentAndIntegration/1_MLOpsIntro/MLOpsIntro.docx
@@ -1615,6 +1615,1229 @@
           <w:u w:val="single"/>
         </w:rPr>
         <w:t>What’s MLOps?</w:t>
+      </w:r>
+    </w:p>
+    <w:p>
+      <w:pPr>
+        <w:pStyle w:val="Normal"/>
+        <w:bidi w:val="0"/>
+        <w:jc w:val="start"/>
+        <w:rPr/>
+      </w:pPr>
+      <w:r>
+        <w:rPr/>
+        <w:t>MLOps is a set of best practices that helps manage the creation and use of ML artifacts through efficient workflows, collaboration, and tracking. MLOps is not a specific product or technique. It is a set of processes and best practices to build and run ML supported by automation and tools.</w:t>
+      </w:r>
+    </w:p>
+    <w:p>
+      <w:pPr>
+        <w:pStyle w:val="Normal"/>
+        <w:bidi w:val="0"/>
+        <w:jc w:val="start"/>
+        <w:rPr/>
+      </w:pPr>
+      <w:r>
+        <w:rPr/>
+      </w:r>
+    </w:p>
+    <w:p>
+      <w:pPr>
+        <w:pStyle w:val="Normal"/>
+        <w:bidi w:val="0"/>
+        <w:jc w:val="start"/>
+        <w:rPr>
+          <w:u w:val="single"/>
+        </w:rPr>
+      </w:pPr>
+      <w:r>
+        <w:rPr>
+          <w:u w:val="single"/>
+        </w:rPr>
+        <w:t>What are the elements of MLOps?</w:t>
+      </w:r>
+    </w:p>
+    <w:p>
+      <w:pPr>
+        <w:pStyle w:val="Normal"/>
+        <w:bidi w:val="0"/>
+        <w:jc w:val="start"/>
+        <w:rPr/>
+      </w:pPr>
+      <w:r>
+        <w:rPr/>
+        <w:t>MLOps extends the DevOps methodology to building and serving machine learning solutions.</w:t>
+      </w:r>
+    </w:p>
+    <w:p>
+      <w:pPr>
+        <w:pStyle w:val="Normal"/>
+        <w:bidi w:val="0"/>
+        <w:jc w:val="start"/>
+        <w:rPr/>
+      </w:pPr>
+      <w:r>
+        <w:rPr/>
+        <w:t>It integrates the activities of Data Engineering and model development into software engineering and deployment lifecycle</w:t>
+      </w:r>
+    </w:p>
+    <w:p>
+      <w:pPr>
+        <w:pStyle w:val="Normal"/>
+        <w:bidi w:val="0"/>
+        <w:jc w:val="start"/>
+        <w:rPr/>
+      </w:pPr>
+      <w:r>
+        <w:rPr/>
+        <w:t>In addition to the Software engineering artifacts of code and records, it manages the machine learning artifacts like data and models.</w:t>
+      </w:r>
+    </w:p>
+    <w:p>
+      <w:pPr>
+        <w:pStyle w:val="Normal"/>
+        <w:bidi w:val="0"/>
+        <w:jc w:val="start"/>
+        <w:rPr/>
+      </w:pPr>
+      <w:r>
+        <w:rPr/>
+        <w:t>It enables continuous model development and integration, thus following an Agile process to reduce time to market.</w:t>
+      </w:r>
+    </w:p>
+    <w:p>
+      <w:pPr>
+        <w:pStyle w:val="Normal"/>
+        <w:bidi w:val="0"/>
+        <w:jc w:val="start"/>
+        <w:rPr/>
+      </w:pPr>
+      <w:r>
+        <w:rPr/>
+        <w:t>MLOps deals with model deployment and serving.</w:t>
+      </w:r>
+    </w:p>
+    <w:p>
+      <w:pPr>
+        <w:pStyle w:val="Normal"/>
+        <w:bidi w:val="0"/>
+        <w:jc w:val="start"/>
+        <w:rPr/>
+      </w:pPr>
+      <w:r>
+        <w:rPr/>
+        <w:t>It also includes monitoring, performance analytics and generating feedback for further improvements.</w:t>
+      </w:r>
+    </w:p>
+    <w:p>
+      <w:pPr>
+        <w:pStyle w:val="Normal"/>
+        <w:bidi w:val="0"/>
+        <w:jc w:val="start"/>
+        <w:rPr/>
+      </w:pPr>
+      <w:r>
+        <w:rPr/>
+        <w:t>It helps manage the ML processes effectively through automation and tools to improve efficiency.</w:t>
+      </w:r>
+    </w:p>
+    <w:p>
+      <w:pPr>
+        <w:pStyle w:val="Normal"/>
+        <w:bidi w:val="0"/>
+        <w:jc w:val="start"/>
+        <w:rPr/>
+      </w:pPr>
+      <w:r>
+        <w:rPr/>
+      </w:r>
+    </w:p>
+    <w:p>
+      <w:pPr>
+        <w:pStyle w:val="Normal"/>
+        <w:bidi w:val="0"/>
+        <w:jc w:val="start"/>
+        <w:rPr>
+          <w:u w:val="single"/>
+        </w:rPr>
+      </w:pPr>
+      <w:r>
+        <w:rPr>
+          <w:u w:val="single"/>
+        </w:rPr>
+        <w:t>MLOPs Lifecycle</w:t>
+      </w:r>
+    </w:p>
+    <w:p>
+      <w:pPr>
+        <w:pStyle w:val="Normal"/>
+        <w:bidi w:val="0"/>
+        <w:jc w:val="start"/>
+        <w:rPr/>
+      </w:pPr>
+      <w:r>
+        <w:rPr/>
+        <w:t>Three groups: Machine learning, Software engineering and Operations</w:t>
+      </w:r>
+    </w:p>
+    <w:p>
+      <w:pPr>
+        <w:pStyle w:val="Normal"/>
+        <w:bidi w:val="0"/>
+        <w:jc w:val="start"/>
+        <w:rPr/>
+      </w:pPr>
+      <w:r>
+        <w:rPr/>
+        <w:t>Software engineering and Operations are borrowed from DevOps. Additionally we have a Machine learning group too</w:t>
+      </w:r>
+    </w:p>
+    <w:p>
+      <w:pPr>
+        <w:pStyle w:val="Normal"/>
+        <w:bidi w:val="0"/>
+        <w:jc w:val="start"/>
+        <w:rPr/>
+      </w:pPr>
+      <w:r>
+        <w:rPr/>
+        <w:t>Lets look into various activities and how they integrate with each other</w:t>
+      </w:r>
+    </w:p>
+    <w:p>
+      <w:pPr>
+        <w:pStyle w:val="Normal"/>
+        <w:bidi w:val="0"/>
+        <w:jc w:val="start"/>
+        <w:rPr/>
+      </w:pPr>
+      <w:r>
+        <w:rPr/>
+        <w:t>Requirements and Design: Requirements for ML project and corresponding design. The design includes both non-ML parts like APIs, Services, Databases, User interfaces etc and ML pipelines like data engineering pipelines. This is then used to develop the non-ML parts of the overall solutions. Requirements also would feed into data engineering for converting raw data into usable features for ML. There is a continuous training cycle where a model is built and refined until it meets the stated requirements. Models that are created a managed under a model governance framework. As models are built they are also integrated continuously with the non-ML code. Continuous here would be specific small interval, like each Sprint or each week. They are also integrated continuously with the non-ML code. After Continuous Integration, model and non-ML code are packaged together and delivered. After this the Operations process starts, Continuous Deployment takes care of deploying the approved packages to production. The model is then served to users. The performance of the model is monitored to ensure that it says within the expected thresholds. Model performance information as well as model drift and bias information is fed back into the model governance for tracking and evaluation. Input is also provided into requirements to see if changes or improvements are needed on the ML or non-ML functions. Finally feature and labeled data from production databases is captured and fed into data engineering pipeline to create new datasets. If the model governance determines that the model needs to be retrained then it kicks-off another training cycle with new dataset.</w:t>
+      </w:r>
+    </w:p>
+    <w:p>
+      <w:pPr>
+        <w:pStyle w:val="Normal"/>
+        <w:bidi w:val="0"/>
+        <w:jc w:val="start"/>
+        <w:rPr/>
+      </w:pPr>
+      <w:r>
+        <w:rPr/>
+        <w:drawing>
+          <wp:anchor behindDoc="0" distT="0" distB="0" distL="0" distR="0" simplePos="0" locked="0" layoutInCell="0" allowOverlap="1" relativeHeight="6">
+            <wp:simplePos x="0" y="0"/>
+            <wp:positionH relativeFrom="column">
+              <wp:align>center</wp:align>
+            </wp:positionH>
+            <wp:positionV relativeFrom="paragraph">
+              <wp:posOffset>635</wp:posOffset>
+            </wp:positionV>
+            <wp:extent cx="4912995" cy="3442335"/>
+            <wp:effectExtent l="0" t="0" r="0" b="0"/>
+            <wp:wrapSquare wrapText="largest"/>
+            <wp:docPr id="5" name="Image5"/>
+            <wp:cNvGraphicFramePr>
+              <a:graphicFrameLocks xmlns:a="http://schemas.openxmlformats.org/drawingml/2006/main" noChangeAspect="1"/>
+            </wp:cNvGraphicFramePr>
+            <a:graphic xmlns:a="http://schemas.openxmlformats.org/drawingml/2006/main">
+              <a:graphicData uri="http://schemas.openxmlformats.org/drawingml/2006/picture">
+                <pic:pic xmlns:pic="http://schemas.openxmlformats.org/drawingml/2006/picture">
+                  <pic:nvPicPr>
+                    <pic:cNvPr id="5" name="Image5"/>
+                    <pic:cNvPicPr>
+                      <a:picLocks noChangeAspect="1" noChangeArrowheads="1"/>
+                    </pic:cNvPicPr>
+                  </pic:nvPicPr>
+                  <pic:blipFill>
+                    <a:blip r:embed="rId6"/>
+                    <a:stretch>
+                      <a:fillRect/>
+                    </a:stretch>
+                  </pic:blipFill>
+                  <pic:spPr bwMode="auto">
+                    <a:xfrm>
+                      <a:off x="0" y="0"/>
+                      <a:ext cx="4912995" cy="3442335"/>
+                    </a:xfrm>
+                    <a:prstGeom prst="rect">
+                      <a:avLst/>
+                    </a:prstGeom>
+                    <a:noFill/>
+                  </pic:spPr>
+                </pic:pic>
+              </a:graphicData>
+            </a:graphic>
+          </wp:anchor>
+        </w:drawing>
+      </w:r>
+    </w:p>
+    <w:p>
+      <w:pPr>
+        <w:pStyle w:val="Normal"/>
+        <w:bidi w:val="0"/>
+        <w:jc w:val="start"/>
+        <w:rPr/>
+      </w:pPr>
+      <w:r>
+        <w:rPr/>
+      </w:r>
+    </w:p>
+    <w:p>
+      <w:pPr>
+        <w:pStyle w:val="Normal"/>
+        <w:bidi w:val="0"/>
+        <w:jc w:val="start"/>
+        <w:rPr/>
+      </w:pPr>
+      <w:r>
+        <w:rPr/>
+      </w:r>
+    </w:p>
+    <w:p>
+      <w:pPr>
+        <w:pStyle w:val="Normal"/>
+        <w:bidi w:val="0"/>
+        <w:jc w:val="start"/>
+        <w:rPr/>
+      </w:pPr>
+      <w:r>
+        <w:rPr/>
+      </w:r>
+    </w:p>
+    <w:p>
+      <w:pPr>
+        <w:pStyle w:val="Normal"/>
+        <w:bidi w:val="0"/>
+        <w:jc w:val="start"/>
+        <w:rPr/>
+      </w:pPr>
+      <w:r>
+        <w:rPr/>
+      </w:r>
+    </w:p>
+    <w:p>
+      <w:pPr>
+        <w:pStyle w:val="Normal"/>
+        <w:bidi w:val="0"/>
+        <w:jc w:val="start"/>
+        <w:rPr/>
+      </w:pPr>
+      <w:r>
+        <w:rPr/>
+      </w:r>
+    </w:p>
+    <w:p>
+      <w:pPr>
+        <w:pStyle w:val="Normal"/>
+        <w:bidi w:val="0"/>
+        <w:jc w:val="start"/>
+        <w:rPr/>
+      </w:pPr>
+      <w:r>
+        <w:rPr/>
+      </w:r>
+    </w:p>
+    <w:p>
+      <w:pPr>
+        <w:pStyle w:val="Normal"/>
+        <w:bidi w:val="0"/>
+        <w:jc w:val="start"/>
+        <w:rPr/>
+      </w:pPr>
+      <w:r>
+        <w:rPr/>
+      </w:r>
+    </w:p>
+    <w:p>
+      <w:pPr>
+        <w:pStyle w:val="Normal"/>
+        <w:bidi w:val="0"/>
+        <w:jc w:val="start"/>
+        <w:rPr/>
+      </w:pPr>
+      <w:r>
+        <w:rPr/>
+      </w:r>
+    </w:p>
+    <w:p>
+      <w:pPr>
+        <w:pStyle w:val="Normal"/>
+        <w:bidi w:val="0"/>
+        <w:jc w:val="start"/>
+        <w:rPr/>
+      </w:pPr>
+      <w:r>
+        <w:rPr/>
+      </w:r>
+    </w:p>
+    <w:p>
+      <w:pPr>
+        <w:pStyle w:val="Normal"/>
+        <w:bidi w:val="0"/>
+        <w:jc w:val="start"/>
+        <w:rPr/>
+      </w:pPr>
+      <w:r>
+        <w:rPr/>
+      </w:r>
+    </w:p>
+    <w:p>
+      <w:pPr>
+        <w:pStyle w:val="Normal"/>
+        <w:bidi w:val="0"/>
+        <w:jc w:val="start"/>
+        <w:rPr/>
+      </w:pPr>
+      <w:r>
+        <w:rPr/>
+      </w:r>
+    </w:p>
+    <w:p>
+      <w:pPr>
+        <w:pStyle w:val="Normal"/>
+        <w:bidi w:val="0"/>
+        <w:jc w:val="start"/>
+        <w:rPr/>
+      </w:pPr>
+      <w:r>
+        <w:rPr/>
+      </w:r>
+    </w:p>
+    <w:p>
+      <w:pPr>
+        <w:pStyle w:val="Normal"/>
+        <w:bidi w:val="0"/>
+        <w:jc w:val="start"/>
+        <w:rPr/>
+      </w:pPr>
+      <w:r>
+        <w:rPr/>
+      </w:r>
+    </w:p>
+    <w:p>
+      <w:pPr>
+        <w:pStyle w:val="Normal"/>
+        <w:bidi w:val="0"/>
+        <w:jc w:val="start"/>
+        <w:rPr/>
+      </w:pPr>
+      <w:r>
+        <w:rPr/>
+      </w:r>
+    </w:p>
+    <w:p>
+      <w:pPr>
+        <w:pStyle w:val="Normal"/>
+        <w:bidi w:val="0"/>
+        <w:jc w:val="start"/>
+        <w:rPr/>
+      </w:pPr>
+      <w:r>
+        <w:rPr/>
+      </w:r>
+    </w:p>
+    <w:p>
+      <w:pPr>
+        <w:pStyle w:val="Normal"/>
+        <w:bidi w:val="0"/>
+        <w:jc w:val="start"/>
+        <w:rPr/>
+      </w:pPr>
+      <w:r>
+        <w:rPr/>
+      </w:r>
+    </w:p>
+    <w:p>
+      <w:pPr>
+        <w:pStyle w:val="Normal"/>
+        <w:bidi w:val="0"/>
+        <w:jc w:val="start"/>
+        <w:rPr/>
+      </w:pPr>
+      <w:r>
+        <w:rPr/>
+      </w:r>
+    </w:p>
+    <w:p>
+      <w:pPr>
+        <w:pStyle w:val="Normal"/>
+        <w:bidi w:val="0"/>
+        <w:jc w:val="start"/>
+        <w:rPr/>
+      </w:pPr>
+      <w:r>
+        <w:rPr/>
+      </w:r>
+    </w:p>
+    <w:p>
+      <w:pPr>
+        <w:pStyle w:val="Normal"/>
+        <w:bidi w:val="0"/>
+        <w:jc w:val="start"/>
+        <w:rPr/>
+      </w:pPr>
+      <w:r>
+        <w:rPr/>
+      </w:r>
+    </w:p>
+    <w:p>
+      <w:pPr>
+        <w:pStyle w:val="Normal"/>
+        <w:bidi w:val="0"/>
+        <w:jc w:val="start"/>
+        <w:rPr/>
+      </w:pPr>
+      <w:r>
+        <w:rPr/>
+      </w:r>
+    </w:p>
+    <w:p>
+      <w:pPr>
+        <w:pStyle w:val="Normal"/>
+        <w:bidi w:val="0"/>
+        <w:jc w:val="start"/>
+        <w:rPr>
+          <w:u w:val="single"/>
+        </w:rPr>
+      </w:pPr>
+      <w:r>
+        <w:rPr>
+          <w:u w:val="single"/>
+        </w:rPr>
+        <w:t>Principles of MLOps:</w:t>
+      </w:r>
+    </w:p>
+    <w:p>
+      <w:pPr>
+        <w:pStyle w:val="Normal"/>
+        <w:bidi w:val="0"/>
+        <w:jc w:val="start"/>
+        <w:rPr/>
+      </w:pPr>
+      <w:r>
+        <w:rPr/>
+        <w:t xml:space="preserve">Overall objective of MLOps is to create an optimal end-to-end workflow that integrates different teams, modules, tools and artifacts to continuously improve and deliver machine learning solutions. The principles of MLOps focuses on helping achieve this overall objective. These principles should be kept in mind while designing MLOps in an organization. </w:t>
+      </w:r>
+    </w:p>
+    <w:p>
+      <w:pPr>
+        <w:pStyle w:val="Normal"/>
+        <w:bidi w:val="0"/>
+        <w:jc w:val="start"/>
+        <w:rPr/>
+      </w:pPr>
+      <w:r>
+        <w:rPr/>
+        <w:drawing>
+          <wp:anchor behindDoc="0" distT="0" distB="0" distL="0" distR="0" simplePos="0" locked="0" layoutInCell="0" allowOverlap="1" relativeHeight="7">
+            <wp:simplePos x="0" y="0"/>
+            <wp:positionH relativeFrom="column">
+              <wp:align>center</wp:align>
+            </wp:positionH>
+            <wp:positionV relativeFrom="paragraph">
+              <wp:posOffset>635</wp:posOffset>
+            </wp:positionV>
+            <wp:extent cx="5367020" cy="3242310"/>
+            <wp:effectExtent l="0" t="0" r="0" b="0"/>
+            <wp:wrapSquare wrapText="largest"/>
+            <wp:docPr id="6" name="Image6"/>
+            <wp:cNvGraphicFramePr>
+              <a:graphicFrameLocks xmlns:a="http://schemas.openxmlformats.org/drawingml/2006/main" noChangeAspect="1"/>
+            </wp:cNvGraphicFramePr>
+            <a:graphic xmlns:a="http://schemas.openxmlformats.org/drawingml/2006/main">
+              <a:graphicData uri="http://schemas.openxmlformats.org/drawingml/2006/picture">
+                <pic:pic xmlns:pic="http://schemas.openxmlformats.org/drawingml/2006/picture">
+                  <pic:nvPicPr>
+                    <pic:cNvPr id="6" name="Image6"/>
+                    <pic:cNvPicPr>
+                      <a:picLocks noChangeAspect="1" noChangeArrowheads="1"/>
+                    </pic:cNvPicPr>
+                  </pic:nvPicPr>
+                  <pic:blipFill>
+                    <a:blip r:embed="rId7"/>
+                    <a:stretch>
+                      <a:fillRect/>
+                    </a:stretch>
+                  </pic:blipFill>
+                  <pic:spPr bwMode="auto">
+                    <a:xfrm>
+                      <a:off x="0" y="0"/>
+                      <a:ext cx="5367020" cy="3242310"/>
+                    </a:xfrm>
+                    <a:prstGeom prst="rect">
+                      <a:avLst/>
+                    </a:prstGeom>
+                    <a:noFill/>
+                  </pic:spPr>
+                </pic:pic>
+              </a:graphicData>
+            </a:graphic>
+          </wp:anchor>
+        </w:drawing>
+      </w:r>
+    </w:p>
+    <w:p>
+      <w:pPr>
+        <w:pStyle w:val="Normal"/>
+        <w:bidi w:val="0"/>
+        <w:jc w:val="start"/>
+        <w:rPr/>
+      </w:pPr>
+      <w:r>
+        <w:rPr/>
+      </w:r>
+    </w:p>
+    <w:p>
+      <w:pPr>
+        <w:pStyle w:val="Normal"/>
+        <w:bidi w:val="0"/>
+        <w:jc w:val="start"/>
+        <w:rPr/>
+      </w:pPr>
+      <w:r>
+        <w:rPr/>
+      </w:r>
+    </w:p>
+    <w:p>
+      <w:pPr>
+        <w:pStyle w:val="Normal"/>
+        <w:bidi w:val="0"/>
+        <w:jc w:val="start"/>
+        <w:rPr/>
+      </w:pPr>
+      <w:r>
+        <w:rPr/>
+      </w:r>
+    </w:p>
+    <w:p>
+      <w:pPr>
+        <w:pStyle w:val="Normal"/>
+        <w:bidi w:val="0"/>
+        <w:jc w:val="start"/>
+        <w:rPr/>
+      </w:pPr>
+      <w:r>
+        <w:rPr/>
+      </w:r>
+    </w:p>
+    <w:p>
+      <w:pPr>
+        <w:pStyle w:val="Normal"/>
+        <w:bidi w:val="0"/>
+        <w:jc w:val="start"/>
+        <w:rPr/>
+      </w:pPr>
+      <w:r>
+        <w:rPr/>
+      </w:r>
+    </w:p>
+    <w:p>
+      <w:pPr>
+        <w:pStyle w:val="Normal"/>
+        <w:bidi w:val="0"/>
+        <w:jc w:val="start"/>
+        <w:rPr/>
+      </w:pPr>
+      <w:r>
+        <w:rPr/>
+      </w:r>
+    </w:p>
+    <w:p>
+      <w:pPr>
+        <w:pStyle w:val="Normal"/>
+        <w:bidi w:val="0"/>
+        <w:jc w:val="start"/>
+        <w:rPr/>
+      </w:pPr>
+      <w:r>
+        <w:rPr/>
+      </w:r>
+    </w:p>
+    <w:p>
+      <w:pPr>
+        <w:pStyle w:val="Normal"/>
+        <w:bidi w:val="0"/>
+        <w:jc w:val="start"/>
+        <w:rPr/>
+      </w:pPr>
+      <w:r>
+        <w:rPr/>
+      </w:r>
+    </w:p>
+    <w:p>
+      <w:pPr>
+        <w:pStyle w:val="Normal"/>
+        <w:bidi w:val="0"/>
+        <w:jc w:val="start"/>
+        <w:rPr/>
+      </w:pPr>
+      <w:r>
+        <w:rPr/>
+      </w:r>
+    </w:p>
+    <w:p>
+      <w:pPr>
+        <w:pStyle w:val="Normal"/>
+        <w:bidi w:val="0"/>
+        <w:jc w:val="start"/>
+        <w:rPr/>
+      </w:pPr>
+      <w:r>
+        <w:rPr/>
+      </w:r>
+    </w:p>
+    <w:p>
+      <w:pPr>
+        <w:pStyle w:val="Normal"/>
+        <w:bidi w:val="0"/>
+        <w:jc w:val="start"/>
+        <w:rPr/>
+      </w:pPr>
+      <w:r>
+        <w:rPr/>
+      </w:r>
+    </w:p>
+    <w:p>
+      <w:pPr>
+        <w:pStyle w:val="Normal"/>
+        <w:bidi w:val="0"/>
+        <w:jc w:val="start"/>
+        <w:rPr/>
+      </w:pPr>
+      <w:r>
+        <w:rPr/>
+      </w:r>
+    </w:p>
+    <w:p>
+      <w:pPr>
+        <w:pStyle w:val="Normal"/>
+        <w:bidi w:val="0"/>
+        <w:jc w:val="start"/>
+        <w:rPr/>
+      </w:pPr>
+      <w:r>
+        <w:rPr/>
+      </w:r>
+    </w:p>
+    <w:p>
+      <w:pPr>
+        <w:pStyle w:val="Normal"/>
+        <w:bidi w:val="0"/>
+        <w:jc w:val="start"/>
+        <w:rPr/>
+      </w:pPr>
+      <w:r>
+        <w:rPr/>
+      </w:r>
+    </w:p>
+    <w:p>
+      <w:pPr>
+        <w:pStyle w:val="Normal"/>
+        <w:bidi w:val="0"/>
+        <w:jc w:val="start"/>
+        <w:rPr/>
+      </w:pPr>
+      <w:r>
+        <w:rPr/>
+      </w:r>
+    </w:p>
+    <w:p>
+      <w:pPr>
+        <w:pStyle w:val="Normal"/>
+        <w:bidi w:val="0"/>
+        <w:jc w:val="start"/>
+        <w:rPr/>
+      </w:pPr>
+      <w:r>
+        <w:rPr/>
+      </w:r>
+    </w:p>
+    <w:p>
+      <w:pPr>
+        <w:pStyle w:val="Normal"/>
+        <w:bidi w:val="0"/>
+        <w:jc w:val="start"/>
+        <w:rPr/>
+      </w:pPr>
+      <w:r>
+        <w:rPr/>
+      </w:r>
+    </w:p>
+    <w:p>
+      <w:pPr>
+        <w:pStyle w:val="Normal"/>
+        <w:bidi w:val="0"/>
+        <w:jc w:val="start"/>
+        <w:rPr/>
+      </w:pPr>
+      <w:r>
+        <w:rPr/>
+      </w:r>
+    </w:p>
+    <w:p>
+      <w:pPr>
+        <w:pStyle w:val="Normal"/>
+        <w:bidi w:val="0"/>
+        <w:jc w:val="start"/>
+        <w:rPr/>
+      </w:pPr>
+      <w:r>
+        <w:rPr/>
+      </w:r>
+    </w:p>
+    <w:p>
+      <w:pPr>
+        <w:pStyle w:val="Normal"/>
+        <w:bidi w:val="0"/>
+        <w:jc w:val="start"/>
+        <w:rPr/>
+      </w:pPr>
+      <w:r>
+        <w:rPr/>
+      </w:r>
+    </w:p>
+    <w:p>
+      <w:pPr>
+        <w:pStyle w:val="Normal"/>
+        <w:bidi w:val="0"/>
+        <w:jc w:val="start"/>
+        <w:rPr>
+          <w:u w:val="single"/>
+        </w:rPr>
+      </w:pPr>
+      <w:r>
+        <w:rPr>
+          <w:u w:val="single"/>
+        </w:rPr>
+        <w:t>When should an organization start investing in MLOps?</w:t>
+      </w:r>
+    </w:p>
+    <w:p>
+      <w:pPr>
+        <w:pStyle w:val="Normal"/>
+        <w:bidi w:val="0"/>
+        <w:jc w:val="start"/>
+        <w:rPr/>
+      </w:pPr>
+      <w:r>
+        <w:rPr/>
+        <w:t>How ML use cases evolve within an organization?</w:t>
+      </w:r>
+    </w:p>
+    <w:p>
+      <w:pPr>
+        <w:pStyle w:val="Normal"/>
+        <w:bidi w:val="0"/>
+        <w:jc w:val="start"/>
+        <w:rPr/>
+      </w:pPr>
+      <w:r>
+        <w:rPr/>
+        <w:t xml:space="preserve">Three stages: Exploration, Experimentation and Engineering. </w:t>
+      </w:r>
+    </w:p>
+    <w:p>
+      <w:pPr>
+        <w:pStyle w:val="Normal"/>
+        <w:bidi w:val="0"/>
+        <w:jc w:val="start"/>
+        <w:rPr/>
+      </w:pPr>
+      <w:r>
+        <w:rPr/>
+      </w:r>
+    </w:p>
+    <w:p>
+      <w:pPr>
+        <w:pStyle w:val="Normal"/>
+        <w:bidi w:val="0"/>
+        <w:jc w:val="start"/>
+        <w:rPr/>
+      </w:pPr>
+      <w:r>
+        <w:rPr/>
+        <w:drawing>
+          <wp:anchor behindDoc="0" distT="0" distB="0" distL="0" distR="0" simplePos="0" locked="0" layoutInCell="0" allowOverlap="1" relativeHeight="8">
+            <wp:simplePos x="0" y="0"/>
+            <wp:positionH relativeFrom="column">
+              <wp:align>center</wp:align>
+            </wp:positionH>
+            <wp:positionV relativeFrom="paragraph">
+              <wp:posOffset>635</wp:posOffset>
+            </wp:positionV>
+            <wp:extent cx="4801870" cy="3060065"/>
+            <wp:effectExtent l="0" t="0" r="0" b="0"/>
+            <wp:wrapSquare wrapText="largest"/>
+            <wp:docPr id="7" name="Image7"/>
+            <wp:cNvGraphicFramePr>
+              <a:graphicFrameLocks xmlns:a="http://schemas.openxmlformats.org/drawingml/2006/main" noChangeAspect="1"/>
+            </wp:cNvGraphicFramePr>
+            <a:graphic xmlns:a="http://schemas.openxmlformats.org/drawingml/2006/main">
+              <a:graphicData uri="http://schemas.openxmlformats.org/drawingml/2006/picture">
+                <pic:pic xmlns:pic="http://schemas.openxmlformats.org/drawingml/2006/picture">
+                  <pic:nvPicPr>
+                    <pic:cNvPr id="7" name="Image7"/>
+                    <pic:cNvPicPr>
+                      <a:picLocks noChangeAspect="1" noChangeArrowheads="1"/>
+                    </pic:cNvPicPr>
+                  </pic:nvPicPr>
+                  <pic:blipFill>
+                    <a:blip r:embed="rId8"/>
+                    <a:stretch>
+                      <a:fillRect/>
+                    </a:stretch>
+                  </pic:blipFill>
+                  <pic:spPr bwMode="auto">
+                    <a:xfrm>
+                      <a:off x="0" y="0"/>
+                      <a:ext cx="4801870" cy="3060065"/>
+                    </a:xfrm>
+                    <a:prstGeom prst="rect">
+                      <a:avLst/>
+                    </a:prstGeom>
+                    <a:noFill/>
+                  </pic:spPr>
+                </pic:pic>
+              </a:graphicData>
+            </a:graphic>
+          </wp:anchor>
+        </w:drawing>
+      </w:r>
+    </w:p>
+    <w:p>
+      <w:pPr>
+        <w:pStyle w:val="Normal"/>
+        <w:bidi w:val="0"/>
+        <w:jc w:val="start"/>
+        <w:rPr/>
+      </w:pPr>
+      <w:r>
+        <w:rPr/>
+      </w:r>
+    </w:p>
+    <w:p>
+      <w:pPr>
+        <w:pStyle w:val="Normal"/>
+        <w:bidi w:val="0"/>
+        <w:jc w:val="start"/>
+        <w:rPr/>
+      </w:pPr>
+      <w:r>
+        <w:rPr/>
+      </w:r>
+    </w:p>
+    <w:p>
+      <w:pPr>
+        <w:pStyle w:val="Normal"/>
+        <w:bidi w:val="0"/>
+        <w:jc w:val="start"/>
+        <w:rPr/>
+      </w:pPr>
+      <w:r>
+        <w:rPr/>
+      </w:r>
+    </w:p>
+    <w:p>
+      <w:pPr>
+        <w:pStyle w:val="Normal"/>
+        <w:bidi w:val="0"/>
+        <w:jc w:val="start"/>
+        <w:rPr/>
+      </w:pPr>
+      <w:r>
+        <w:rPr/>
+      </w:r>
+    </w:p>
+    <w:p>
+      <w:pPr>
+        <w:pStyle w:val="Normal"/>
+        <w:bidi w:val="0"/>
+        <w:jc w:val="start"/>
+        <w:rPr/>
+      </w:pPr>
+      <w:r>
+        <w:rPr/>
+      </w:r>
+    </w:p>
+    <w:p>
+      <w:pPr>
+        <w:pStyle w:val="Normal"/>
+        <w:bidi w:val="0"/>
+        <w:jc w:val="start"/>
+        <w:rPr/>
+      </w:pPr>
+      <w:r>
+        <w:rPr/>
+      </w:r>
+    </w:p>
+    <w:p>
+      <w:pPr>
+        <w:pStyle w:val="Normal"/>
+        <w:bidi w:val="0"/>
+        <w:jc w:val="start"/>
+        <w:rPr/>
+      </w:pPr>
+      <w:r>
+        <w:rPr/>
+      </w:r>
+    </w:p>
+    <w:p>
+      <w:pPr>
+        <w:pStyle w:val="Normal"/>
+        <w:bidi w:val="0"/>
+        <w:jc w:val="start"/>
+        <w:rPr/>
+      </w:pPr>
+      <w:r>
+        <w:rPr/>
+      </w:r>
+    </w:p>
+    <w:p>
+      <w:pPr>
+        <w:pStyle w:val="Normal"/>
+        <w:bidi w:val="0"/>
+        <w:jc w:val="start"/>
+        <w:rPr/>
+      </w:pPr>
+      <w:r>
+        <w:rPr/>
+      </w:r>
+    </w:p>
+    <w:p>
+      <w:pPr>
+        <w:pStyle w:val="Normal"/>
+        <w:bidi w:val="0"/>
+        <w:jc w:val="start"/>
+        <w:rPr/>
+      </w:pPr>
+      <w:r>
+        <w:rPr/>
+      </w:r>
+    </w:p>
+    <w:p>
+      <w:pPr>
+        <w:pStyle w:val="Normal"/>
+        <w:bidi w:val="0"/>
+        <w:jc w:val="start"/>
+        <w:rPr/>
+      </w:pPr>
+      <w:r>
+        <w:rPr/>
+      </w:r>
+    </w:p>
+    <w:p>
+      <w:pPr>
+        <w:pStyle w:val="Normal"/>
+        <w:bidi w:val="0"/>
+        <w:jc w:val="start"/>
+        <w:rPr/>
+      </w:pPr>
+      <w:r>
+        <w:rPr/>
+      </w:r>
+    </w:p>
+    <w:p>
+      <w:pPr>
+        <w:pStyle w:val="Normal"/>
+        <w:bidi w:val="0"/>
+        <w:jc w:val="start"/>
+        <w:rPr/>
+      </w:pPr>
+      <w:r>
+        <w:rPr/>
+      </w:r>
+    </w:p>
+    <w:p>
+      <w:pPr>
+        <w:pStyle w:val="Normal"/>
+        <w:bidi w:val="0"/>
+        <w:jc w:val="start"/>
+        <w:rPr/>
+      </w:pPr>
+      <w:r>
+        <w:rPr/>
+      </w:r>
+    </w:p>
+    <w:p>
+      <w:pPr>
+        <w:pStyle w:val="Normal"/>
+        <w:bidi w:val="0"/>
+        <w:jc w:val="start"/>
+        <w:rPr/>
+      </w:pPr>
+      <w:r>
+        <w:rPr/>
+      </w:r>
+    </w:p>
+    <w:p>
+      <w:pPr>
+        <w:pStyle w:val="Normal"/>
+        <w:bidi w:val="0"/>
+        <w:jc w:val="start"/>
+        <w:rPr/>
+      </w:pPr>
+      <w:r>
+        <w:rPr/>
+      </w:r>
+    </w:p>
+    <w:p>
+      <w:pPr>
+        <w:pStyle w:val="Normal"/>
+        <w:bidi w:val="0"/>
+        <w:jc w:val="start"/>
+        <w:rPr/>
+      </w:pPr>
+      <w:r>
+        <w:rPr/>
+      </w:r>
+    </w:p>
+    <w:p>
+      <w:pPr>
+        <w:pStyle w:val="Normal"/>
+        <w:bidi w:val="0"/>
+        <w:jc w:val="start"/>
+        <w:rPr/>
+      </w:pPr>
+      <w:r>
+        <w:rPr/>
+      </w:r>
+    </w:p>
+    <w:p>
+      <w:pPr>
+        <w:pStyle w:val="Normal"/>
+        <w:bidi w:val="0"/>
+        <w:jc w:val="start"/>
+        <w:rPr/>
+      </w:pPr>
+      <w:r>
+        <w:rPr/>
+      </w:r>
+    </w:p>
+    <w:p>
+      <w:pPr>
+        <w:pStyle w:val="Normal"/>
+        <w:bidi w:val="0"/>
+        <w:jc w:val="start"/>
+        <w:rPr/>
+      </w:pPr>
+      <w:r>
+        <w:rPr/>
+      </w:r>
+    </w:p>
+    <w:p>
+      <w:pPr>
+        <w:pStyle w:val="Normal"/>
+        <w:bidi w:val="0"/>
+        <w:jc w:val="start"/>
+        <w:rPr/>
+      </w:pPr>
+      <w:r>
+        <w:rPr/>
+      </w:r>
+    </w:p>
+    <w:p>
+      <w:pPr>
+        <w:pStyle w:val="Normal"/>
+        <w:bidi w:val="0"/>
+        <w:jc w:val="start"/>
+        <w:rPr/>
+      </w:pPr>
+      <w:r>
+        <w:rPr/>
+      </w:r>
+    </w:p>
+    <w:p>
+      <w:pPr>
+        <w:pStyle w:val="Normal"/>
+        <w:bidi w:val="0"/>
+        <w:jc w:val="start"/>
+        <w:rPr/>
+      </w:pPr>
+      <w:r>
+        <w:rPr/>
+      </w:r>
+    </w:p>
+    <w:p>
+      <w:pPr>
+        <w:pStyle w:val="Normal"/>
+        <w:bidi w:val="0"/>
+        <w:jc w:val="start"/>
+        <w:rPr>
+          <w:u w:val="single"/>
+        </w:rPr>
+      </w:pPr>
+      <w:r>
+        <w:rPr>
+          <w:u w:val="single"/>
+        </w:rPr>
+        <w:t>Requirements and Design:</w:t>
+      </w:r>
+    </w:p>
+    <w:p>
+      <w:pPr>
+        <w:pStyle w:val="Normal"/>
+        <w:bidi w:val="0"/>
+        <w:jc w:val="start"/>
+        <w:rPr/>
+      </w:pPr>
+      <w:r>
+        <w:rPr/>
+      </w:r>
+    </w:p>
+    <w:p>
+      <w:pPr>
+        <w:pStyle w:val="Normal"/>
+        <w:bidi w:val="0"/>
+        <w:jc w:val="start"/>
+        <w:rPr/>
+      </w:pPr>
+      <w:r>
+        <w:rPr/>
+      </w:r>
+    </w:p>
+    <w:p>
+      <w:pPr>
+        <w:pStyle w:val="Normal"/>
+        <w:bidi w:val="0"/>
+        <w:jc w:val="start"/>
+        <w:rPr/>
+      </w:pPr>
+      <w:r>
+        <w:rPr/>
+      </w:r>
+    </w:p>
+    <w:p>
+      <w:pPr>
+        <w:pStyle w:val="Normal"/>
+        <w:bidi w:val="0"/>
+        <w:jc w:val="start"/>
+        <w:rPr/>
+      </w:pPr>
+      <w:r>
+        <w:rPr/>
+      </w:r>
+    </w:p>
+    <w:p>
+      <w:pPr>
+        <w:pStyle w:val="Normal"/>
+        <w:bidi w:val="0"/>
+        <w:jc w:val="start"/>
+        <w:rPr/>
+      </w:pPr>
+      <w:r>
+        <w:rPr/>
+      </w:r>
+    </w:p>
+    <w:p>
+      <w:pPr>
+        <w:pStyle w:val="Normal"/>
+        <w:bidi w:val="0"/>
+        <w:jc w:val="start"/>
+        <w:rPr/>
+      </w:pPr>
+      <w:r>
+        <w:rPr/>
       </w:r>
     </w:p>
     <w:p>

</xml_diff>

<commit_message>
MLOps: notes part 2
</commit_message>
<xml_diff>
--- a/ModelDevelopmentAndIntegration/1_MLOpsIntro/MLOpsIntro.docx
+++ b/ModelDevelopmentAndIntegration/1_MLOpsIntro/MLOpsIntro.docx
@@ -2772,6 +2772,2381 @@
           <w:u w:val="single"/>
         </w:rPr>
         <w:t>Requirements and Design:</w:t>
+      </w:r>
+    </w:p>
+    <w:p>
+      <w:pPr>
+        <w:pStyle w:val="Normal"/>
+        <w:bidi w:val="0"/>
+        <w:jc w:val="start"/>
+        <w:rPr/>
+      </w:pPr>
+      <w:r>
+        <w:rPr/>
+      </w:r>
+    </w:p>
+    <w:p>
+      <w:pPr>
+        <w:pStyle w:val="Normal"/>
+        <w:bidi w:val="0"/>
+        <w:jc w:val="start"/>
+        <w:rPr/>
+      </w:pPr>
+      <w:r>
+        <w:rPr/>
+        <w:t>Selecting ML projects:</w:t>
+      </w:r>
+    </w:p>
+    <w:p>
+      <w:pPr>
+        <w:pStyle w:val="Normal"/>
+        <w:bidi w:val="0"/>
+        <w:jc w:val="start"/>
+        <w:rPr/>
+      </w:pPr>
+      <w:r>
+        <w:rPr/>
+        <w:t>How we should select ML project for execution. The eventual goal of any ML project is to improve business outcomes. ML project should either help in increasing sales or reducing costs. We should build the ML project only if business benefits outweigh cost of building the model.</w:t>
+      </w:r>
+    </w:p>
+    <w:p>
+      <w:pPr>
+        <w:pStyle w:val="Normal"/>
+        <w:bidi w:val="0"/>
+        <w:jc w:val="start"/>
+        <w:rPr/>
+      </w:pPr>
+      <w:r>
+        <w:rPr/>
+        <w:t>Why an organization should build an ML project as opposed to buying an equivalent one from the market?</w:t>
+      </w:r>
+    </w:p>
+    <w:p>
+      <w:pPr>
+        <w:pStyle w:val="Normal"/>
+        <w:bidi w:val="0"/>
+        <w:jc w:val="start"/>
+        <w:rPr/>
+      </w:pPr>
+      <w:r>
+        <w:rPr/>
+      </w:r>
+    </w:p>
+    <w:p>
+      <w:pPr>
+        <w:pStyle w:val="Normal"/>
+        <w:bidi w:val="0"/>
+        <w:jc w:val="start"/>
+        <w:rPr/>
+      </w:pPr>
+      <w:r>
+        <w:rPr/>
+        <w:t>ML Projects Selection Criteria:</w:t>
+      </w:r>
+    </w:p>
+    <w:p>
+      <w:pPr>
+        <w:pStyle w:val="Normal"/>
+        <w:bidi w:val="0"/>
+        <w:jc w:val="start"/>
+        <w:rPr/>
+      </w:pPr>
+      <w:r>
+        <w:rPr/>
+        <w:t>Whether the model could bring core business value</w:t>
+      </w:r>
+    </w:p>
+    <w:p>
+      <w:pPr>
+        <w:pStyle w:val="Normal"/>
+        <w:bidi w:val="0"/>
+        <w:jc w:val="start"/>
+        <w:rPr/>
+      </w:pPr>
+      <w:r>
+        <w:rPr/>
+        <w:t>Availability of training data including labels</w:t>
+      </w:r>
+    </w:p>
+    <w:p>
+      <w:pPr>
+        <w:pStyle w:val="Normal"/>
+        <w:bidi w:val="0"/>
+        <w:jc w:val="start"/>
+        <w:rPr/>
+      </w:pPr>
+      <w:r>
+        <w:rPr/>
+        <w:t>Technology domain should exist in the specific domain for machine learning, this included algorithms, libraries, frameworks, and pre-trained models as needed. For example, if you use-case is in Computer vision then related-based technologies should be available and affordable.</w:t>
+      </w:r>
+    </w:p>
+    <w:p>
+      <w:pPr>
+        <w:pStyle w:val="Normal"/>
+        <w:bidi w:val="0"/>
+        <w:jc w:val="start"/>
+        <w:rPr/>
+      </w:pPr>
+      <w:r>
+        <w:rPr/>
+        <w:t>Budget available to create a team</w:t>
+      </w:r>
+    </w:p>
+    <w:p>
+      <w:pPr>
+        <w:pStyle w:val="Normal"/>
+        <w:bidi w:val="0"/>
+        <w:jc w:val="start"/>
+        <w:rPr/>
+      </w:pPr>
+      <w:r>
+        <w:rPr/>
+        <w:t>Time to market</w:t>
+      </w:r>
+    </w:p>
+    <w:p>
+      <w:pPr>
+        <w:pStyle w:val="Normal"/>
+        <w:bidi w:val="0"/>
+        <w:jc w:val="start"/>
+        <w:rPr/>
+      </w:pPr>
+      <w:r>
+        <w:rPr/>
+        <w:t>Risk of failure (if model cannot meet desired performance requirements)</w:t>
+      </w:r>
+    </w:p>
+    <w:p>
+      <w:pPr>
+        <w:pStyle w:val="Normal"/>
+        <w:bidi w:val="0"/>
+        <w:jc w:val="start"/>
+        <w:rPr/>
+      </w:pPr>
+      <w:r>
+        <w:rPr/>
+      </w:r>
+    </w:p>
+    <w:p>
+      <w:pPr>
+        <w:pStyle w:val="Normal"/>
+        <w:bidi w:val="0"/>
+        <w:jc w:val="start"/>
+        <w:rPr/>
+      </w:pPr>
+      <w:r>
+        <w:rPr/>
+        <w:t>Creating requirements for ML projects:</w:t>
+      </w:r>
+    </w:p>
+    <w:p>
+      <w:pPr>
+        <w:pStyle w:val="Normal"/>
+        <w:bidi w:val="0"/>
+        <w:jc w:val="start"/>
+        <w:rPr/>
+      </w:pPr>
+      <w:r>
+        <w:rPr/>
+        <w:t xml:space="preserve">Well-defined and verifiable requirements help machine learning projects progress with focus toward the end goal. </w:t>
+      </w:r>
+    </w:p>
+    <w:p>
+      <w:pPr>
+        <w:pStyle w:val="Normal"/>
+        <w:bidi w:val="0"/>
+        <w:jc w:val="start"/>
+        <w:rPr/>
+      </w:pPr>
+      <w:r>
+        <w:rPr/>
+      </w:r>
+    </w:p>
+    <w:p>
+      <w:pPr>
+        <w:pStyle w:val="Normal"/>
+        <w:bidi w:val="0"/>
+        <w:jc w:val="start"/>
+        <w:rPr/>
+      </w:pPr>
+      <w:r>
+        <w:rPr/>
+        <w:t>Solution requirements:</w:t>
+      </w:r>
+    </w:p>
+    <w:p>
+      <w:pPr>
+        <w:pStyle w:val="Normal"/>
+        <w:bidi w:val="0"/>
+        <w:jc w:val="start"/>
+        <w:rPr/>
+      </w:pPr>
+      <w:r>
+        <w:rPr/>
+        <w:t>It includes both ML and non-ML components and should help solve the business problem</w:t>
+      </w:r>
+    </w:p>
+    <w:p>
+      <w:pPr>
+        <w:pStyle w:val="Normal"/>
+        <w:bidi w:val="0"/>
+        <w:jc w:val="start"/>
+        <w:rPr/>
+      </w:pPr>
+      <w:r>
+        <w:rPr/>
+        <w:t>- Non-ML requirements: 1. User interface and API, 2. Solution functions like data-collected, transformations, reporting &amp; analytics, 3. Deployment (how the solution is served to the customers), 4. Scale requirements set the maximum capacity of the system, 5. Security requirement state (how data and system are protected from unauthorized access and damage), 6. Serviceability requirement (how solution will build observability and handle issues)</w:t>
+      </w:r>
+    </w:p>
+    <w:p>
+      <w:pPr>
+        <w:pStyle w:val="Normal"/>
+        <w:bidi w:val="0"/>
+        <w:jc w:val="start"/>
+        <w:rPr/>
+      </w:pPr>
+      <w:r>
+        <w:rPr/>
+        <w:t>Non-ML requirements are applicable to any Software projects</w:t>
+      </w:r>
+    </w:p>
+    <w:p>
+      <w:pPr>
+        <w:pStyle w:val="Normal"/>
+        <w:bidi w:val="0"/>
+        <w:jc w:val="start"/>
+        <w:rPr/>
+      </w:pPr>
+      <w:r>
+        <w:rPr/>
+        <w:t>- ML-specific requirements: 1. Function (specific problem the model is supposed to solve like recommend next actions), 2. Performance goals (level of model performance desired), 3. Operational goals (specify requirements around accessing and using the model), 4. Cost requirements should layout cost limits.</w:t>
+      </w:r>
+    </w:p>
+    <w:p>
+      <w:pPr>
+        <w:pStyle w:val="Normal"/>
+        <w:bidi w:val="0"/>
+        <w:jc w:val="start"/>
+        <w:rPr/>
+      </w:pPr>
+      <w:r>
+        <w:rPr/>
+      </w:r>
+    </w:p>
+    <w:p>
+      <w:pPr>
+        <w:pStyle w:val="Normal"/>
+        <w:bidi w:val="0"/>
+        <w:jc w:val="start"/>
+        <w:rPr/>
+      </w:pPr>
+      <w:r>
+        <w:rPr/>
+      </w:r>
+    </w:p>
+    <w:p>
+      <w:pPr>
+        <w:pStyle w:val="Normal"/>
+        <w:bidi w:val="0"/>
+        <w:jc w:val="start"/>
+        <w:rPr/>
+      </w:pPr>
+      <w:r>
+        <w:rPr/>
+      </w:r>
+    </w:p>
+    <w:p>
+      <w:pPr>
+        <w:pStyle w:val="Normal"/>
+        <w:bidi w:val="0"/>
+        <w:jc w:val="start"/>
+        <w:rPr/>
+      </w:pPr>
+      <w:r>
+        <w:rPr/>
+      </w:r>
+    </w:p>
+    <w:p>
+      <w:pPr>
+        <w:pStyle w:val="Normal"/>
+        <w:bidi w:val="0"/>
+        <w:jc w:val="start"/>
+        <w:rPr/>
+      </w:pPr>
+      <w:r>
+        <w:rPr/>
+      </w:r>
+    </w:p>
+    <w:p>
+      <w:pPr>
+        <w:pStyle w:val="Normal"/>
+        <w:bidi w:val="0"/>
+        <w:jc w:val="start"/>
+        <w:rPr/>
+      </w:pPr>
+      <w:r>
+        <w:rPr/>
+        <w:drawing>
+          <wp:anchor behindDoc="0" distT="0" distB="0" distL="0" distR="0" simplePos="0" locked="0" layoutInCell="0" allowOverlap="1" relativeHeight="9">
+            <wp:simplePos x="0" y="0"/>
+            <wp:positionH relativeFrom="column">
+              <wp:align>center</wp:align>
+            </wp:positionH>
+            <wp:positionV relativeFrom="paragraph">
+              <wp:posOffset>635</wp:posOffset>
+            </wp:positionV>
+            <wp:extent cx="5581650" cy="2933700"/>
+            <wp:effectExtent l="0" t="0" r="0" b="0"/>
+            <wp:wrapSquare wrapText="largest"/>
+            <wp:docPr id="8" name="Image8"/>
+            <wp:cNvGraphicFramePr>
+              <a:graphicFrameLocks xmlns:a="http://schemas.openxmlformats.org/drawingml/2006/main" noChangeAspect="1"/>
+            </wp:cNvGraphicFramePr>
+            <a:graphic xmlns:a="http://schemas.openxmlformats.org/drawingml/2006/main">
+              <a:graphicData uri="http://schemas.openxmlformats.org/drawingml/2006/picture">
+                <pic:pic xmlns:pic="http://schemas.openxmlformats.org/drawingml/2006/picture">
+                  <pic:nvPicPr>
+                    <pic:cNvPr id="8" name="Image8"/>
+                    <pic:cNvPicPr>
+                      <a:picLocks noChangeAspect="1" noChangeArrowheads="1"/>
+                    </pic:cNvPicPr>
+                  </pic:nvPicPr>
+                  <pic:blipFill>
+                    <a:blip r:embed="rId9"/>
+                    <a:stretch>
+                      <a:fillRect/>
+                    </a:stretch>
+                  </pic:blipFill>
+                  <pic:spPr bwMode="auto">
+                    <a:xfrm>
+                      <a:off x="0" y="0"/>
+                      <a:ext cx="5581650" cy="2933700"/>
+                    </a:xfrm>
+                    <a:prstGeom prst="rect">
+                      <a:avLst/>
+                    </a:prstGeom>
+                    <a:noFill/>
+                  </pic:spPr>
+                </pic:pic>
+              </a:graphicData>
+            </a:graphic>
+          </wp:anchor>
+        </w:drawing>
+      </w:r>
+    </w:p>
+    <w:p>
+      <w:pPr>
+        <w:pStyle w:val="Normal"/>
+        <w:bidi w:val="0"/>
+        <w:jc w:val="start"/>
+        <w:rPr/>
+      </w:pPr>
+      <w:r>
+        <w:rPr/>
+      </w:r>
+    </w:p>
+    <w:p>
+      <w:pPr>
+        <w:pStyle w:val="Normal"/>
+        <w:bidi w:val="0"/>
+        <w:jc w:val="start"/>
+        <w:rPr/>
+      </w:pPr>
+      <w:r>
+        <w:rPr/>
+      </w:r>
+    </w:p>
+    <w:p>
+      <w:pPr>
+        <w:pStyle w:val="Normal"/>
+        <w:bidi w:val="0"/>
+        <w:jc w:val="start"/>
+        <w:rPr/>
+      </w:pPr>
+      <w:r>
+        <w:rPr/>
+      </w:r>
+    </w:p>
+    <w:p>
+      <w:pPr>
+        <w:pStyle w:val="Normal"/>
+        <w:bidi w:val="0"/>
+        <w:jc w:val="start"/>
+        <w:rPr/>
+      </w:pPr>
+      <w:r>
+        <w:rPr/>
+      </w:r>
+    </w:p>
+    <w:p>
+      <w:pPr>
+        <w:pStyle w:val="Normal"/>
+        <w:bidi w:val="0"/>
+        <w:jc w:val="start"/>
+        <w:rPr/>
+      </w:pPr>
+      <w:r>
+        <w:rPr/>
+      </w:r>
+    </w:p>
+    <w:p>
+      <w:pPr>
+        <w:pStyle w:val="Normal"/>
+        <w:bidi w:val="0"/>
+        <w:jc w:val="start"/>
+        <w:rPr/>
+      </w:pPr>
+      <w:r>
+        <w:rPr/>
+      </w:r>
+    </w:p>
+    <w:p>
+      <w:pPr>
+        <w:pStyle w:val="Normal"/>
+        <w:bidi w:val="0"/>
+        <w:jc w:val="start"/>
+        <w:rPr/>
+      </w:pPr>
+      <w:r>
+        <w:rPr/>
+      </w:r>
+    </w:p>
+    <w:p>
+      <w:pPr>
+        <w:pStyle w:val="Normal"/>
+        <w:bidi w:val="0"/>
+        <w:jc w:val="start"/>
+        <w:rPr/>
+      </w:pPr>
+      <w:r>
+        <w:rPr/>
+      </w:r>
+    </w:p>
+    <w:p>
+      <w:pPr>
+        <w:pStyle w:val="Normal"/>
+        <w:bidi w:val="0"/>
+        <w:jc w:val="start"/>
+        <w:rPr/>
+      </w:pPr>
+      <w:r>
+        <w:rPr/>
+      </w:r>
+    </w:p>
+    <w:p>
+      <w:pPr>
+        <w:pStyle w:val="Normal"/>
+        <w:bidi w:val="0"/>
+        <w:jc w:val="start"/>
+        <w:rPr/>
+      </w:pPr>
+      <w:r>
+        <w:rPr/>
+      </w:r>
+    </w:p>
+    <w:p>
+      <w:pPr>
+        <w:pStyle w:val="Normal"/>
+        <w:bidi w:val="0"/>
+        <w:jc w:val="start"/>
+        <w:rPr/>
+      </w:pPr>
+      <w:r>
+        <w:rPr/>
+      </w:r>
+    </w:p>
+    <w:p>
+      <w:pPr>
+        <w:pStyle w:val="Normal"/>
+        <w:bidi w:val="0"/>
+        <w:jc w:val="start"/>
+        <w:rPr/>
+      </w:pPr>
+      <w:r>
+        <w:rPr/>
+      </w:r>
+    </w:p>
+    <w:p>
+      <w:pPr>
+        <w:pStyle w:val="Normal"/>
+        <w:bidi w:val="0"/>
+        <w:jc w:val="start"/>
+        <w:rPr/>
+      </w:pPr>
+      <w:r>
+        <w:rPr/>
+      </w:r>
+    </w:p>
+    <w:p>
+      <w:pPr>
+        <w:pStyle w:val="Normal"/>
+        <w:bidi w:val="0"/>
+        <w:jc w:val="start"/>
+        <w:rPr/>
+      </w:pPr>
+      <w:r>
+        <w:rPr/>
+      </w:r>
+    </w:p>
+    <w:p>
+      <w:pPr>
+        <w:pStyle w:val="Normal"/>
+        <w:bidi w:val="0"/>
+        <w:jc w:val="start"/>
+        <w:rPr/>
+      </w:pPr>
+      <w:r>
+        <w:rPr/>
+      </w:r>
+    </w:p>
+    <w:p>
+      <w:pPr>
+        <w:pStyle w:val="Normal"/>
+        <w:bidi w:val="0"/>
+        <w:jc w:val="start"/>
+        <w:rPr/>
+      </w:pPr>
+      <w:r>
+        <w:rPr/>
+      </w:r>
+    </w:p>
+    <w:p>
+      <w:pPr>
+        <w:pStyle w:val="Normal"/>
+        <w:bidi w:val="0"/>
+        <w:jc w:val="start"/>
+        <w:rPr/>
+      </w:pPr>
+      <w:r>
+        <w:rPr/>
+      </w:r>
+    </w:p>
+    <w:p>
+      <w:pPr>
+        <w:pStyle w:val="Normal"/>
+        <w:bidi w:val="0"/>
+        <w:jc w:val="start"/>
+        <w:rPr>
+          <w:u w:val="single"/>
+        </w:rPr>
+      </w:pPr>
+      <w:r>
+        <w:rPr>
+          <w:u w:val="single"/>
+        </w:rPr>
+        <w:t>Designing the ML workflow:</w:t>
+      </w:r>
+    </w:p>
+    <w:p>
+      <w:pPr>
+        <w:pStyle w:val="Normal"/>
+        <w:bidi w:val="0"/>
+        <w:jc w:val="start"/>
+        <w:rPr/>
+      </w:pPr>
+      <w:r>
+        <w:rPr/>
+        <w:t>ML workflow is a sequence of processes and iterations that helps to develop, manage, and improve machine learning products and services.</w:t>
+      </w:r>
+    </w:p>
+    <w:p>
+      <w:pPr>
+        <w:pStyle w:val="Normal"/>
+        <w:bidi w:val="0"/>
+        <w:jc w:val="start"/>
+        <w:rPr/>
+      </w:pPr>
+      <w:r>
+        <w:rPr/>
+      </w:r>
+    </w:p>
+    <w:p>
+      <w:pPr>
+        <w:pStyle w:val="Normal"/>
+        <w:bidi w:val="0"/>
+        <w:jc w:val="start"/>
+        <w:rPr/>
+      </w:pPr>
+      <w:r>
+        <w:rPr/>
+        <w:t>Create decoupled sub-pipelines. Having tight coupling leads to a lot of blocked work</w:t>
+      </w:r>
+    </w:p>
+    <w:p>
+      <w:pPr>
+        <w:pStyle w:val="Normal"/>
+        <w:bidi w:val="0"/>
+        <w:jc w:val="start"/>
+        <w:rPr/>
+      </w:pPr>
+      <w:r>
+        <w:rPr/>
+      </w:r>
+    </w:p>
+    <w:p>
+      <w:pPr>
+        <w:pStyle w:val="Normal"/>
+        <w:bidi w:val="0"/>
+        <w:jc w:val="start"/>
+        <w:rPr/>
+      </w:pPr>
+      <w:r>
+        <w:rPr/>
+        <w:drawing>
+          <wp:anchor behindDoc="0" distT="0" distB="0" distL="0" distR="0" simplePos="0" locked="0" layoutInCell="0" allowOverlap="1" relativeHeight="10">
+            <wp:simplePos x="0" y="0"/>
+            <wp:positionH relativeFrom="column">
+              <wp:align>center</wp:align>
+            </wp:positionH>
+            <wp:positionV relativeFrom="paragraph">
+              <wp:posOffset>635</wp:posOffset>
+            </wp:positionV>
+            <wp:extent cx="5528310" cy="2898140"/>
+            <wp:effectExtent l="0" t="0" r="0" b="0"/>
+            <wp:wrapSquare wrapText="largest"/>
+            <wp:docPr id="9" name="Image9"/>
+            <wp:cNvGraphicFramePr>
+              <a:graphicFrameLocks xmlns:a="http://schemas.openxmlformats.org/drawingml/2006/main" noChangeAspect="1"/>
+            </wp:cNvGraphicFramePr>
+            <a:graphic xmlns:a="http://schemas.openxmlformats.org/drawingml/2006/main">
+              <a:graphicData uri="http://schemas.openxmlformats.org/drawingml/2006/picture">
+                <pic:pic xmlns:pic="http://schemas.openxmlformats.org/drawingml/2006/picture">
+                  <pic:nvPicPr>
+                    <pic:cNvPr id="9" name="Image9"/>
+                    <pic:cNvPicPr>
+                      <a:picLocks noChangeAspect="1" noChangeArrowheads="1"/>
+                    </pic:cNvPicPr>
+                  </pic:nvPicPr>
+                  <pic:blipFill>
+                    <a:blip r:embed="rId10"/>
+                    <a:stretch>
+                      <a:fillRect/>
+                    </a:stretch>
+                  </pic:blipFill>
+                  <pic:spPr bwMode="auto">
+                    <a:xfrm>
+                      <a:off x="0" y="0"/>
+                      <a:ext cx="5528310" cy="2898140"/>
+                    </a:xfrm>
+                    <a:prstGeom prst="rect">
+                      <a:avLst/>
+                    </a:prstGeom>
+                    <a:noFill/>
+                  </pic:spPr>
+                </pic:pic>
+              </a:graphicData>
+            </a:graphic>
+          </wp:anchor>
+        </w:drawing>
+      </w:r>
+    </w:p>
+    <w:p>
+      <w:pPr>
+        <w:pStyle w:val="Normal"/>
+        <w:bidi w:val="0"/>
+        <w:jc w:val="start"/>
+        <w:rPr/>
+      </w:pPr>
+      <w:r>
+        <w:rPr/>
+      </w:r>
+    </w:p>
+    <w:p>
+      <w:pPr>
+        <w:pStyle w:val="Normal"/>
+        <w:bidi w:val="0"/>
+        <w:jc w:val="start"/>
+        <w:rPr/>
+      </w:pPr>
+      <w:r>
+        <w:rPr/>
+      </w:r>
+    </w:p>
+    <w:p>
+      <w:pPr>
+        <w:pStyle w:val="Normal"/>
+        <w:bidi w:val="0"/>
+        <w:jc w:val="start"/>
+        <w:rPr/>
+      </w:pPr>
+      <w:r>
+        <w:rPr/>
+      </w:r>
+    </w:p>
+    <w:p>
+      <w:pPr>
+        <w:pStyle w:val="Normal"/>
+        <w:bidi w:val="0"/>
+        <w:jc w:val="start"/>
+        <w:rPr/>
+      </w:pPr>
+      <w:r>
+        <w:rPr/>
+      </w:r>
+    </w:p>
+    <w:p>
+      <w:pPr>
+        <w:pStyle w:val="Normal"/>
+        <w:bidi w:val="0"/>
+        <w:jc w:val="start"/>
+        <w:rPr/>
+      </w:pPr>
+      <w:r>
+        <w:rPr/>
+      </w:r>
+    </w:p>
+    <w:p>
+      <w:pPr>
+        <w:pStyle w:val="Normal"/>
+        <w:bidi w:val="0"/>
+        <w:jc w:val="start"/>
+        <w:rPr/>
+      </w:pPr>
+      <w:r>
+        <w:rPr/>
+      </w:r>
+    </w:p>
+    <w:p>
+      <w:pPr>
+        <w:pStyle w:val="Normal"/>
+        <w:bidi w:val="0"/>
+        <w:jc w:val="start"/>
+        <w:rPr/>
+      </w:pPr>
+      <w:r>
+        <w:rPr/>
+      </w:r>
+    </w:p>
+    <w:p>
+      <w:pPr>
+        <w:pStyle w:val="Normal"/>
+        <w:bidi w:val="0"/>
+        <w:jc w:val="start"/>
+        <w:rPr/>
+      </w:pPr>
+      <w:r>
+        <w:rPr/>
+      </w:r>
+    </w:p>
+    <w:p>
+      <w:pPr>
+        <w:pStyle w:val="Normal"/>
+        <w:bidi w:val="0"/>
+        <w:jc w:val="start"/>
+        <w:rPr/>
+      </w:pPr>
+      <w:r>
+        <w:rPr/>
+      </w:r>
+    </w:p>
+    <w:p>
+      <w:pPr>
+        <w:pStyle w:val="Normal"/>
+        <w:bidi w:val="0"/>
+        <w:jc w:val="start"/>
+        <w:rPr/>
+      </w:pPr>
+      <w:r>
+        <w:rPr/>
+      </w:r>
+    </w:p>
+    <w:p>
+      <w:pPr>
+        <w:pStyle w:val="Normal"/>
+        <w:bidi w:val="0"/>
+        <w:jc w:val="start"/>
+        <w:rPr/>
+      </w:pPr>
+      <w:r>
+        <w:rPr/>
+      </w:r>
+    </w:p>
+    <w:p>
+      <w:pPr>
+        <w:pStyle w:val="Normal"/>
+        <w:bidi w:val="0"/>
+        <w:jc w:val="start"/>
+        <w:rPr/>
+      </w:pPr>
+      <w:r>
+        <w:rPr/>
+      </w:r>
+    </w:p>
+    <w:p>
+      <w:pPr>
+        <w:pStyle w:val="Normal"/>
+        <w:bidi w:val="0"/>
+        <w:jc w:val="start"/>
+        <w:rPr/>
+      </w:pPr>
+      <w:r>
+        <w:rPr/>
+      </w:r>
+    </w:p>
+    <w:p>
+      <w:pPr>
+        <w:pStyle w:val="Normal"/>
+        <w:bidi w:val="0"/>
+        <w:jc w:val="start"/>
+        <w:rPr/>
+      </w:pPr>
+      <w:r>
+        <w:rPr/>
+      </w:r>
+    </w:p>
+    <w:p>
+      <w:pPr>
+        <w:pStyle w:val="Normal"/>
+        <w:bidi w:val="0"/>
+        <w:jc w:val="start"/>
+        <w:rPr/>
+      </w:pPr>
+      <w:r>
+        <w:rPr/>
+      </w:r>
+    </w:p>
+    <w:p>
+      <w:pPr>
+        <w:pStyle w:val="Normal"/>
+        <w:bidi w:val="0"/>
+        <w:jc w:val="start"/>
+        <w:rPr/>
+      </w:pPr>
+      <w:r>
+        <w:rPr/>
+      </w:r>
+    </w:p>
+    <w:p>
+      <w:pPr>
+        <w:pStyle w:val="Normal"/>
+        <w:bidi w:val="0"/>
+        <w:jc w:val="start"/>
+        <w:rPr/>
+      </w:pPr>
+      <w:r>
+        <w:rPr/>
+      </w:r>
+    </w:p>
+    <w:p>
+      <w:pPr>
+        <w:pStyle w:val="Normal"/>
+        <w:bidi w:val="0"/>
+        <w:jc w:val="start"/>
+        <w:rPr/>
+      </w:pPr>
+      <w:r>
+        <w:rPr/>
+      </w:r>
+    </w:p>
+    <w:p>
+      <w:pPr>
+        <w:pStyle w:val="Normal"/>
+        <w:bidi w:val="0"/>
+        <w:jc w:val="start"/>
+        <w:rPr/>
+      </w:pPr>
+      <w:r>
+        <w:rPr/>
+      </w:r>
+    </w:p>
+    <w:p>
+      <w:pPr>
+        <w:pStyle w:val="Normal"/>
+        <w:bidi w:val="0"/>
+        <w:jc w:val="start"/>
+        <w:rPr/>
+      </w:pPr>
+      <w:r>
+        <w:rPr/>
+      </w:r>
+    </w:p>
+    <w:p>
+      <w:pPr>
+        <w:pStyle w:val="Normal"/>
+        <w:bidi w:val="0"/>
+        <w:jc w:val="start"/>
+        <w:rPr/>
+      </w:pPr>
+      <w:r>
+        <w:rPr/>
+      </w:r>
+    </w:p>
+    <w:p>
+      <w:pPr>
+        <w:pStyle w:val="Normal"/>
+        <w:bidi w:val="0"/>
+        <w:jc w:val="start"/>
+        <w:rPr/>
+      </w:pPr>
+      <w:r>
+        <w:rPr/>
+      </w:r>
+    </w:p>
+    <w:p>
+      <w:pPr>
+        <w:pStyle w:val="Normal"/>
+        <w:bidi w:val="0"/>
+        <w:jc w:val="start"/>
+        <w:rPr/>
+      </w:pPr>
+      <w:r>
+        <w:rPr/>
+      </w:r>
+    </w:p>
+    <w:p>
+      <w:pPr>
+        <w:pStyle w:val="Normal"/>
+        <w:bidi w:val="0"/>
+        <w:jc w:val="start"/>
+        <w:rPr/>
+      </w:pPr>
+      <w:r>
+        <w:rPr/>
+      </w:r>
+    </w:p>
+    <w:p>
+      <w:pPr>
+        <w:pStyle w:val="Normal"/>
+        <w:bidi w:val="0"/>
+        <w:jc w:val="start"/>
+        <w:rPr/>
+      </w:pPr>
+      <w:r>
+        <w:rPr/>
+        <w:drawing>
+          <wp:anchor behindDoc="0" distT="0" distB="0" distL="0" distR="0" simplePos="0" locked="0" layoutInCell="0" allowOverlap="1" relativeHeight="11">
+            <wp:simplePos x="0" y="0"/>
+            <wp:positionH relativeFrom="column">
+              <wp:align>center</wp:align>
+            </wp:positionH>
+            <wp:positionV relativeFrom="paragraph">
+              <wp:posOffset>635</wp:posOffset>
+            </wp:positionV>
+            <wp:extent cx="5194300" cy="2614295"/>
+            <wp:effectExtent l="0" t="0" r="0" b="0"/>
+            <wp:wrapSquare wrapText="largest"/>
+            <wp:docPr id="10" name="Image10"/>
+            <wp:cNvGraphicFramePr>
+              <a:graphicFrameLocks xmlns:a="http://schemas.openxmlformats.org/drawingml/2006/main" noChangeAspect="1"/>
+            </wp:cNvGraphicFramePr>
+            <a:graphic xmlns:a="http://schemas.openxmlformats.org/drawingml/2006/main">
+              <a:graphicData uri="http://schemas.openxmlformats.org/drawingml/2006/picture">
+                <pic:pic xmlns:pic="http://schemas.openxmlformats.org/drawingml/2006/picture">
+                  <pic:nvPicPr>
+                    <pic:cNvPr id="10" name="Image10"/>
+                    <pic:cNvPicPr>
+                      <a:picLocks noChangeAspect="1" noChangeArrowheads="1"/>
+                    </pic:cNvPicPr>
+                  </pic:nvPicPr>
+                  <pic:blipFill>
+                    <a:blip r:embed="rId11"/>
+                    <a:stretch>
+                      <a:fillRect/>
+                    </a:stretch>
+                  </pic:blipFill>
+                  <pic:spPr bwMode="auto">
+                    <a:xfrm>
+                      <a:off x="0" y="0"/>
+                      <a:ext cx="5194300" cy="2614295"/>
+                    </a:xfrm>
+                    <a:prstGeom prst="rect">
+                      <a:avLst/>
+                    </a:prstGeom>
+                    <a:noFill/>
+                  </pic:spPr>
+                </pic:pic>
+              </a:graphicData>
+            </a:graphic>
+          </wp:anchor>
+        </w:drawing>
+      </w:r>
+    </w:p>
+    <w:p>
+      <w:pPr>
+        <w:pStyle w:val="Normal"/>
+        <w:bidi w:val="0"/>
+        <w:jc w:val="start"/>
+        <w:rPr/>
+      </w:pPr>
+      <w:r>
+        <w:rPr/>
+      </w:r>
+    </w:p>
+    <w:p>
+      <w:pPr>
+        <w:pStyle w:val="Normal"/>
+        <w:bidi w:val="0"/>
+        <w:jc w:val="start"/>
+        <w:rPr/>
+      </w:pPr>
+      <w:r>
+        <w:rPr/>
+      </w:r>
+    </w:p>
+    <w:p>
+      <w:pPr>
+        <w:pStyle w:val="Normal"/>
+        <w:bidi w:val="0"/>
+        <w:jc w:val="start"/>
+        <w:rPr/>
+      </w:pPr>
+      <w:r>
+        <w:rPr/>
+      </w:r>
+    </w:p>
+    <w:p>
+      <w:pPr>
+        <w:pStyle w:val="Normal"/>
+        <w:bidi w:val="0"/>
+        <w:jc w:val="start"/>
+        <w:rPr/>
+      </w:pPr>
+      <w:r>
+        <w:rPr/>
+      </w:r>
+    </w:p>
+    <w:p>
+      <w:pPr>
+        <w:pStyle w:val="Normal"/>
+        <w:bidi w:val="0"/>
+        <w:jc w:val="start"/>
+        <w:rPr/>
+      </w:pPr>
+      <w:r>
+        <w:rPr/>
+      </w:r>
+    </w:p>
+    <w:p>
+      <w:pPr>
+        <w:pStyle w:val="Normal"/>
+        <w:bidi w:val="0"/>
+        <w:jc w:val="start"/>
+        <w:rPr/>
+      </w:pPr>
+      <w:r>
+        <w:rPr/>
+      </w:r>
+    </w:p>
+    <w:p>
+      <w:pPr>
+        <w:pStyle w:val="Normal"/>
+        <w:bidi w:val="0"/>
+        <w:jc w:val="start"/>
+        <w:rPr/>
+      </w:pPr>
+      <w:r>
+        <w:rPr/>
+      </w:r>
+    </w:p>
+    <w:p>
+      <w:pPr>
+        <w:pStyle w:val="Normal"/>
+        <w:bidi w:val="0"/>
+        <w:jc w:val="start"/>
+        <w:rPr/>
+      </w:pPr>
+      <w:r>
+        <w:rPr/>
+      </w:r>
+    </w:p>
+    <w:p>
+      <w:pPr>
+        <w:pStyle w:val="Normal"/>
+        <w:bidi w:val="0"/>
+        <w:jc w:val="start"/>
+        <w:rPr/>
+      </w:pPr>
+      <w:r>
+        <w:rPr/>
+      </w:r>
+    </w:p>
+    <w:p>
+      <w:pPr>
+        <w:pStyle w:val="Normal"/>
+        <w:bidi w:val="0"/>
+        <w:jc w:val="start"/>
+        <w:rPr/>
+      </w:pPr>
+      <w:r>
+        <w:rPr/>
+      </w:r>
+    </w:p>
+    <w:p>
+      <w:pPr>
+        <w:pStyle w:val="Normal"/>
+        <w:bidi w:val="0"/>
+        <w:jc w:val="start"/>
+        <w:rPr/>
+      </w:pPr>
+      <w:r>
+        <w:rPr/>
+      </w:r>
+    </w:p>
+    <w:p>
+      <w:pPr>
+        <w:pStyle w:val="Normal"/>
+        <w:bidi w:val="0"/>
+        <w:jc w:val="start"/>
+        <w:rPr/>
+      </w:pPr>
+      <w:r>
+        <w:rPr/>
+      </w:r>
+    </w:p>
+    <w:p>
+      <w:pPr>
+        <w:pStyle w:val="Normal"/>
+        <w:bidi w:val="0"/>
+        <w:jc w:val="start"/>
+        <w:rPr/>
+      </w:pPr>
+      <w:r>
+        <w:rPr/>
+      </w:r>
+    </w:p>
+    <w:p>
+      <w:pPr>
+        <w:pStyle w:val="Normal"/>
+        <w:bidi w:val="0"/>
+        <w:jc w:val="start"/>
+        <w:rPr/>
+      </w:pPr>
+      <w:r>
+        <w:rPr/>
+      </w:r>
+    </w:p>
+    <w:p>
+      <w:pPr>
+        <w:pStyle w:val="Normal"/>
+        <w:bidi w:val="0"/>
+        <w:jc w:val="start"/>
+        <w:rPr/>
+      </w:pPr>
+      <w:r>
+        <w:rPr/>
+      </w:r>
+    </w:p>
+    <w:p>
+      <w:pPr>
+        <w:pStyle w:val="Normal"/>
+        <w:bidi w:val="0"/>
+        <w:jc w:val="start"/>
+        <w:rPr/>
+      </w:pPr>
+      <w:r>
+        <w:rPr/>
+      </w:r>
+    </w:p>
+    <w:p>
+      <w:pPr>
+        <w:pStyle w:val="Normal"/>
+        <w:bidi w:val="0"/>
+        <w:jc w:val="start"/>
+        <w:rPr/>
+      </w:pPr>
+      <w:r>
+        <w:rPr/>
+        <w:t>MLOps Tools and Technologies Landscape:</w:t>
+      </w:r>
+    </w:p>
+    <w:p>
+      <w:pPr>
+        <w:pStyle w:val="Normal"/>
+        <w:bidi w:val="0"/>
+        <w:jc w:val="start"/>
+        <w:rPr/>
+      </w:pPr>
+      <w:r>
+        <w:rPr/>
+        <w:t>Open source (MLFlow), Commercial (Weights &amp; Biases), Some are built on cloud like AWS, Azure</w:t>
+      </w:r>
+    </w:p>
+    <w:p>
+      <w:pPr>
+        <w:pStyle w:val="Normal"/>
+        <w:bidi w:val="0"/>
+        <w:jc w:val="start"/>
+        <w:rPr/>
+      </w:pPr>
+      <w:r>
+        <w:rPr/>
+      </w:r>
+    </w:p>
+    <w:p>
+      <w:pPr>
+        <w:pStyle w:val="Normal"/>
+        <w:bidi w:val="0"/>
+        <w:jc w:val="start"/>
+        <w:rPr>
+          <w:u w:val="single"/>
+        </w:rPr>
+      </w:pPr>
+      <w:r>
+        <w:rPr>
+          <w:u w:val="single"/>
+        </w:rPr>
+        <w:t>Data Processing and Management:</w:t>
+      </w:r>
+    </w:p>
+    <w:p>
+      <w:pPr>
+        <w:pStyle w:val="Normal"/>
+        <w:bidi w:val="0"/>
+        <w:jc w:val="start"/>
+        <w:rPr/>
+      </w:pPr>
+      <w:r>
+        <w:rPr/>
+      </w:r>
+    </w:p>
+    <w:p>
+      <w:pPr>
+        <w:pStyle w:val="Normal"/>
+        <w:bidi w:val="0"/>
+        <w:jc w:val="start"/>
+        <w:rPr/>
+      </w:pPr>
+      <w:r>
+        <w:rPr/>
+        <w:t>Managed Data Pipelines</w:t>
+      </w:r>
+    </w:p>
+    <w:p>
+      <w:pPr>
+        <w:pStyle w:val="Normal"/>
+        <w:bidi w:val="0"/>
+        <w:jc w:val="start"/>
+        <w:rPr/>
+      </w:pPr>
+      <w:r>
+        <w:rPr/>
+        <w:t>A data pipeline is an integral part of an ML workflow. A robust managed data pipeline helps in creating repeatable machine learning processes while reducing human costs.</w:t>
+      </w:r>
+    </w:p>
+    <w:p>
+      <w:pPr>
+        <w:pStyle w:val="Normal"/>
+        <w:bidi w:val="0"/>
+        <w:jc w:val="start"/>
+        <w:rPr/>
+      </w:pPr>
+      <w:r>
+        <w:rPr/>
+        <w:drawing>
+          <wp:anchor behindDoc="0" distT="0" distB="0" distL="0" distR="0" simplePos="0" locked="0" layoutInCell="0" allowOverlap="1" relativeHeight="12">
+            <wp:simplePos x="0" y="0"/>
+            <wp:positionH relativeFrom="column">
+              <wp:align>center</wp:align>
+            </wp:positionH>
+            <wp:positionV relativeFrom="paragraph">
+              <wp:posOffset>635</wp:posOffset>
+            </wp:positionV>
+            <wp:extent cx="5669280" cy="2522855"/>
+            <wp:effectExtent l="0" t="0" r="0" b="0"/>
+            <wp:wrapSquare wrapText="largest"/>
+            <wp:docPr id="11" name="Image11"/>
+            <wp:cNvGraphicFramePr>
+              <a:graphicFrameLocks xmlns:a="http://schemas.openxmlformats.org/drawingml/2006/main" noChangeAspect="1"/>
+            </wp:cNvGraphicFramePr>
+            <a:graphic xmlns:a="http://schemas.openxmlformats.org/drawingml/2006/main">
+              <a:graphicData uri="http://schemas.openxmlformats.org/drawingml/2006/picture">
+                <pic:pic xmlns:pic="http://schemas.openxmlformats.org/drawingml/2006/picture">
+                  <pic:nvPicPr>
+                    <pic:cNvPr id="11" name="Image11"/>
+                    <pic:cNvPicPr>
+                      <a:picLocks noChangeAspect="1" noChangeArrowheads="1"/>
+                    </pic:cNvPicPr>
+                  </pic:nvPicPr>
+                  <pic:blipFill>
+                    <a:blip r:embed="rId12"/>
+                    <a:stretch>
+                      <a:fillRect/>
+                    </a:stretch>
+                  </pic:blipFill>
+                  <pic:spPr bwMode="auto">
+                    <a:xfrm>
+                      <a:off x="0" y="0"/>
+                      <a:ext cx="5669280" cy="2522855"/>
+                    </a:xfrm>
+                    <a:prstGeom prst="rect">
+                      <a:avLst/>
+                    </a:prstGeom>
+                    <a:noFill/>
+                  </pic:spPr>
+                </pic:pic>
+              </a:graphicData>
+            </a:graphic>
+          </wp:anchor>
+        </w:drawing>
+      </w:r>
+    </w:p>
+    <w:p>
+      <w:pPr>
+        <w:pStyle w:val="Normal"/>
+        <w:bidi w:val="0"/>
+        <w:jc w:val="start"/>
+        <w:rPr/>
+      </w:pPr>
+      <w:r>
+        <w:rPr/>
+      </w:r>
+    </w:p>
+    <w:p>
+      <w:pPr>
+        <w:pStyle w:val="Normal"/>
+        <w:bidi w:val="0"/>
+        <w:jc w:val="start"/>
+        <w:rPr/>
+      </w:pPr>
+      <w:r>
+        <w:rPr/>
+      </w:r>
+    </w:p>
+    <w:p>
+      <w:pPr>
+        <w:pStyle w:val="Normal"/>
+        <w:bidi w:val="0"/>
+        <w:jc w:val="start"/>
+        <w:rPr/>
+      </w:pPr>
+      <w:r>
+        <w:rPr/>
+      </w:r>
+    </w:p>
+    <w:p>
+      <w:pPr>
+        <w:pStyle w:val="Normal"/>
+        <w:bidi w:val="0"/>
+        <w:jc w:val="start"/>
+        <w:rPr/>
+      </w:pPr>
+      <w:r>
+        <w:rPr/>
+      </w:r>
+    </w:p>
+    <w:p>
+      <w:pPr>
+        <w:pStyle w:val="Normal"/>
+        <w:bidi w:val="0"/>
+        <w:jc w:val="start"/>
+        <w:rPr/>
+      </w:pPr>
+      <w:r>
+        <w:rPr/>
+      </w:r>
+    </w:p>
+    <w:p>
+      <w:pPr>
+        <w:pStyle w:val="Normal"/>
+        <w:bidi w:val="0"/>
+        <w:jc w:val="start"/>
+        <w:rPr/>
+      </w:pPr>
+      <w:r>
+        <w:rPr/>
+      </w:r>
+    </w:p>
+    <w:p>
+      <w:pPr>
+        <w:pStyle w:val="Normal"/>
+        <w:bidi w:val="0"/>
+        <w:jc w:val="start"/>
+        <w:rPr/>
+      </w:pPr>
+      <w:r>
+        <w:rPr/>
+      </w:r>
+    </w:p>
+    <w:p>
+      <w:pPr>
+        <w:pStyle w:val="Normal"/>
+        <w:bidi w:val="0"/>
+        <w:jc w:val="start"/>
+        <w:rPr/>
+      </w:pPr>
+      <w:r>
+        <w:rPr/>
+      </w:r>
+    </w:p>
+    <w:p>
+      <w:pPr>
+        <w:pStyle w:val="Normal"/>
+        <w:bidi w:val="0"/>
+        <w:jc w:val="start"/>
+        <w:rPr/>
+      </w:pPr>
+      <w:r>
+        <w:rPr/>
+      </w:r>
+    </w:p>
+    <w:p>
+      <w:pPr>
+        <w:pStyle w:val="Normal"/>
+        <w:bidi w:val="0"/>
+        <w:jc w:val="start"/>
+        <w:rPr/>
+      </w:pPr>
+      <w:r>
+        <w:rPr/>
+      </w:r>
+    </w:p>
+    <w:p>
+      <w:pPr>
+        <w:pStyle w:val="Normal"/>
+        <w:bidi w:val="0"/>
+        <w:jc w:val="start"/>
+        <w:rPr/>
+      </w:pPr>
+      <w:r>
+        <w:rPr/>
+      </w:r>
+    </w:p>
+    <w:p>
+      <w:pPr>
+        <w:pStyle w:val="Normal"/>
+        <w:bidi w:val="0"/>
+        <w:jc w:val="start"/>
+        <w:rPr/>
+      </w:pPr>
+      <w:r>
+        <w:rPr/>
+      </w:r>
+    </w:p>
+    <w:p>
+      <w:pPr>
+        <w:pStyle w:val="Normal"/>
+        <w:bidi w:val="0"/>
+        <w:jc w:val="start"/>
+        <w:rPr/>
+      </w:pPr>
+      <w:r>
+        <w:rPr/>
+      </w:r>
+    </w:p>
+    <w:p>
+      <w:pPr>
+        <w:pStyle w:val="Normal"/>
+        <w:bidi w:val="0"/>
+        <w:jc w:val="start"/>
+        <w:rPr/>
+      </w:pPr>
+      <w:r>
+        <w:rPr/>
+      </w:r>
+    </w:p>
+    <w:p>
+      <w:pPr>
+        <w:pStyle w:val="Normal"/>
+        <w:bidi w:val="0"/>
+        <w:jc w:val="start"/>
+        <w:rPr/>
+      </w:pPr>
+      <w:r>
+        <w:rPr/>
+      </w:r>
+    </w:p>
+    <w:p>
+      <w:pPr>
+        <w:pStyle w:val="Normal"/>
+        <w:bidi w:val="0"/>
+        <w:jc w:val="start"/>
+        <w:rPr/>
+      </w:pPr>
+      <w:r>
+        <w:rPr/>
+      </w:r>
+    </w:p>
+    <w:p>
+      <w:pPr>
+        <w:pStyle w:val="Normal"/>
+        <w:bidi w:val="0"/>
+        <w:jc w:val="start"/>
+        <w:rPr/>
+      </w:pPr>
+      <w:r>
+        <w:rPr/>
+      </w:r>
+    </w:p>
+    <w:p>
+      <w:pPr>
+        <w:pStyle w:val="Normal"/>
+        <w:bidi w:val="0"/>
+        <w:jc w:val="start"/>
+        <w:rPr/>
+      </w:pPr>
+      <w:r>
+        <w:rPr/>
+      </w:r>
+    </w:p>
+    <w:p>
+      <w:pPr>
+        <w:pStyle w:val="Normal"/>
+        <w:bidi w:val="0"/>
+        <w:jc w:val="start"/>
+        <w:rPr/>
+      </w:pPr>
+      <w:r>
+        <w:rPr/>
+      </w:r>
+    </w:p>
+    <w:p>
+      <w:pPr>
+        <w:pStyle w:val="Normal"/>
+        <w:bidi w:val="0"/>
+        <w:jc w:val="start"/>
+        <w:rPr/>
+      </w:pPr>
+      <w:r>
+        <w:rPr/>
+      </w:r>
+    </w:p>
+    <w:p>
+      <w:pPr>
+        <w:pStyle w:val="Normal"/>
+        <w:bidi w:val="0"/>
+        <w:jc w:val="start"/>
+        <w:rPr/>
+      </w:pPr>
+      <w:r>
+        <w:rPr/>
+      </w:r>
+    </w:p>
+    <w:p>
+      <w:pPr>
+        <w:pStyle w:val="Normal"/>
+        <w:bidi w:val="0"/>
+        <w:jc w:val="start"/>
+        <w:rPr/>
+      </w:pPr>
+      <w:r>
+        <w:rPr/>
+      </w:r>
+    </w:p>
+    <w:p>
+      <w:pPr>
+        <w:pStyle w:val="Normal"/>
+        <w:bidi w:val="0"/>
+        <w:jc w:val="start"/>
+        <w:rPr/>
+      </w:pPr>
+      <w:r>
+        <w:rPr/>
+      </w:r>
+    </w:p>
+    <w:p>
+      <w:pPr>
+        <w:pStyle w:val="Normal"/>
+        <w:bidi w:val="0"/>
+        <w:jc w:val="start"/>
+        <w:rPr/>
+      </w:pPr>
+      <w:r>
+        <w:rPr/>
+        <w:drawing>
+          <wp:anchor behindDoc="0" distT="0" distB="0" distL="0" distR="0" simplePos="0" locked="0" layoutInCell="0" allowOverlap="1" relativeHeight="13">
+            <wp:simplePos x="0" y="0"/>
+            <wp:positionH relativeFrom="column">
+              <wp:align>center</wp:align>
+            </wp:positionH>
+            <wp:positionV relativeFrom="paragraph">
+              <wp:posOffset>635</wp:posOffset>
+            </wp:positionV>
+            <wp:extent cx="5099685" cy="3471545"/>
+            <wp:effectExtent l="0" t="0" r="0" b="0"/>
+            <wp:wrapSquare wrapText="largest"/>
+            <wp:docPr id="12" name="Image12"/>
+            <wp:cNvGraphicFramePr>
+              <a:graphicFrameLocks xmlns:a="http://schemas.openxmlformats.org/drawingml/2006/main" noChangeAspect="1"/>
+            </wp:cNvGraphicFramePr>
+            <a:graphic xmlns:a="http://schemas.openxmlformats.org/drawingml/2006/main">
+              <a:graphicData uri="http://schemas.openxmlformats.org/drawingml/2006/picture">
+                <pic:pic xmlns:pic="http://schemas.openxmlformats.org/drawingml/2006/picture">
+                  <pic:nvPicPr>
+                    <pic:cNvPr id="12" name="Image12"/>
+                    <pic:cNvPicPr>
+                      <a:picLocks noChangeAspect="1" noChangeArrowheads="1"/>
+                    </pic:cNvPicPr>
+                  </pic:nvPicPr>
+                  <pic:blipFill>
+                    <a:blip r:embed="rId13"/>
+                    <a:stretch>
+                      <a:fillRect/>
+                    </a:stretch>
+                  </pic:blipFill>
+                  <pic:spPr bwMode="auto">
+                    <a:xfrm>
+                      <a:off x="0" y="0"/>
+                      <a:ext cx="5099685" cy="3471545"/>
+                    </a:xfrm>
+                    <a:prstGeom prst="rect">
+                      <a:avLst/>
+                    </a:prstGeom>
+                    <a:noFill/>
+                  </pic:spPr>
+                </pic:pic>
+              </a:graphicData>
+            </a:graphic>
+          </wp:anchor>
+        </w:drawing>
+      </w:r>
+    </w:p>
+    <w:p>
+      <w:pPr>
+        <w:pStyle w:val="Normal"/>
+        <w:bidi w:val="0"/>
+        <w:jc w:val="start"/>
+        <w:rPr/>
+      </w:pPr>
+      <w:r>
+        <w:rPr/>
+      </w:r>
+    </w:p>
+    <w:p>
+      <w:pPr>
+        <w:pStyle w:val="Normal"/>
+        <w:bidi w:val="0"/>
+        <w:jc w:val="start"/>
+        <w:rPr/>
+      </w:pPr>
+      <w:r>
+        <w:rPr/>
+      </w:r>
+    </w:p>
+    <w:p>
+      <w:pPr>
+        <w:pStyle w:val="Normal"/>
+        <w:bidi w:val="0"/>
+        <w:jc w:val="start"/>
+        <w:rPr/>
+      </w:pPr>
+      <w:r>
+        <w:rPr/>
+      </w:r>
+    </w:p>
+    <w:p>
+      <w:pPr>
+        <w:pStyle w:val="Normal"/>
+        <w:bidi w:val="0"/>
+        <w:jc w:val="start"/>
+        <w:rPr/>
+      </w:pPr>
+      <w:r>
+        <w:rPr/>
+      </w:r>
+    </w:p>
+    <w:p>
+      <w:pPr>
+        <w:pStyle w:val="Normal"/>
+        <w:bidi w:val="0"/>
+        <w:jc w:val="start"/>
+        <w:rPr/>
+      </w:pPr>
+      <w:r>
+        <w:rPr/>
+      </w:r>
+    </w:p>
+    <w:p>
+      <w:pPr>
+        <w:pStyle w:val="Normal"/>
+        <w:bidi w:val="0"/>
+        <w:jc w:val="start"/>
+        <w:rPr/>
+      </w:pPr>
+      <w:r>
+        <w:rPr/>
+      </w:r>
+    </w:p>
+    <w:p>
+      <w:pPr>
+        <w:pStyle w:val="Normal"/>
+        <w:bidi w:val="0"/>
+        <w:jc w:val="start"/>
+        <w:rPr/>
+      </w:pPr>
+      <w:r>
+        <w:rPr/>
+      </w:r>
+    </w:p>
+    <w:p>
+      <w:pPr>
+        <w:pStyle w:val="Normal"/>
+        <w:bidi w:val="0"/>
+        <w:jc w:val="start"/>
+        <w:rPr/>
+      </w:pPr>
+      <w:r>
+        <w:rPr/>
+      </w:r>
+    </w:p>
+    <w:p>
+      <w:pPr>
+        <w:pStyle w:val="Normal"/>
+        <w:bidi w:val="0"/>
+        <w:jc w:val="start"/>
+        <w:rPr/>
+      </w:pPr>
+      <w:r>
+        <w:rPr/>
+      </w:r>
+    </w:p>
+    <w:p>
+      <w:pPr>
+        <w:pStyle w:val="Normal"/>
+        <w:bidi w:val="0"/>
+        <w:jc w:val="start"/>
+        <w:rPr/>
+      </w:pPr>
+      <w:r>
+        <w:rPr/>
+      </w:r>
+    </w:p>
+    <w:p>
+      <w:pPr>
+        <w:pStyle w:val="Normal"/>
+        <w:bidi w:val="0"/>
+        <w:jc w:val="start"/>
+        <w:rPr/>
+      </w:pPr>
+      <w:r>
+        <w:rPr/>
+      </w:r>
+    </w:p>
+    <w:p>
+      <w:pPr>
+        <w:pStyle w:val="Normal"/>
+        <w:bidi w:val="0"/>
+        <w:jc w:val="start"/>
+        <w:rPr/>
+      </w:pPr>
+      <w:r>
+        <w:rPr/>
+      </w:r>
+    </w:p>
+    <w:p>
+      <w:pPr>
+        <w:pStyle w:val="Normal"/>
+        <w:bidi w:val="0"/>
+        <w:jc w:val="start"/>
+        <w:rPr/>
+      </w:pPr>
+      <w:r>
+        <w:rPr/>
+      </w:r>
+    </w:p>
+    <w:p>
+      <w:pPr>
+        <w:pStyle w:val="Normal"/>
+        <w:bidi w:val="0"/>
+        <w:jc w:val="start"/>
+        <w:rPr/>
+      </w:pPr>
+      <w:r>
+        <w:rPr/>
+      </w:r>
+    </w:p>
+    <w:p>
+      <w:pPr>
+        <w:pStyle w:val="Normal"/>
+        <w:bidi w:val="0"/>
+        <w:jc w:val="start"/>
+        <w:rPr/>
+      </w:pPr>
+      <w:r>
+        <w:rPr/>
+      </w:r>
+    </w:p>
+    <w:p>
+      <w:pPr>
+        <w:pStyle w:val="Normal"/>
+        <w:bidi w:val="0"/>
+        <w:jc w:val="start"/>
+        <w:rPr/>
+      </w:pPr>
+      <w:r>
+        <w:rPr/>
+      </w:r>
+    </w:p>
+    <w:p>
+      <w:pPr>
+        <w:pStyle w:val="Normal"/>
+        <w:bidi w:val="0"/>
+        <w:jc w:val="start"/>
+        <w:rPr/>
+      </w:pPr>
+      <w:r>
+        <w:rPr/>
+      </w:r>
+    </w:p>
+    <w:p>
+      <w:pPr>
+        <w:pStyle w:val="Normal"/>
+        <w:bidi w:val="0"/>
+        <w:jc w:val="start"/>
+        <w:rPr/>
+      </w:pPr>
+      <w:r>
+        <w:rPr/>
+      </w:r>
+    </w:p>
+    <w:p>
+      <w:pPr>
+        <w:pStyle w:val="Normal"/>
+        <w:bidi w:val="0"/>
+        <w:jc w:val="start"/>
+        <w:rPr/>
+      </w:pPr>
+      <w:r>
+        <w:rPr/>
+      </w:r>
+    </w:p>
+    <w:p>
+      <w:pPr>
+        <w:pStyle w:val="Normal"/>
+        <w:bidi w:val="0"/>
+        <w:jc w:val="start"/>
+        <w:rPr/>
+      </w:pPr>
+      <w:r>
+        <w:rPr/>
+        <w:t>Automated data validation:</w:t>
+      </w:r>
+    </w:p>
+    <w:p>
+      <w:pPr>
+        <w:pStyle w:val="Normal"/>
+        <w:bidi w:val="0"/>
+        <w:jc w:val="start"/>
+        <w:rPr/>
+      </w:pPr>
+      <w:r>
+        <w:rPr/>
+        <w:t>It should be a key feature of any data pipeline.</w:t>
+      </w:r>
+    </w:p>
+    <w:p>
+      <w:pPr>
+        <w:pStyle w:val="Normal"/>
+        <w:bidi w:val="0"/>
+        <w:jc w:val="start"/>
+        <w:rPr/>
+      </w:pPr>
+      <w:r>
+        <w:rPr/>
+        <w:t>Data scientists build models based on the initial set of data</w:t>
+      </w:r>
+    </w:p>
+    <w:p>
+      <w:pPr>
+        <w:pStyle w:val="Normal"/>
+        <w:bidi w:val="0"/>
+        <w:jc w:val="start"/>
+        <w:rPr/>
+      </w:pPr>
+      <w:r>
+        <w:rPr/>
+        <w:t>New data is continuously acquired for automated model retraining</w:t>
+      </w:r>
+    </w:p>
+    <w:p>
+      <w:pPr>
+        <w:pStyle w:val="Normal"/>
+        <w:bidi w:val="0"/>
+        <w:jc w:val="start"/>
+        <w:rPr/>
+      </w:pPr>
+      <w:r>
+        <w:rPr/>
+        <w:t>All need to be validated</w:t>
+      </w:r>
+    </w:p>
+    <w:p>
+      <w:pPr>
+        <w:pStyle w:val="Normal"/>
+        <w:bidi w:val="0"/>
+        <w:jc w:val="start"/>
+        <w:rPr/>
+      </w:pPr>
+      <w:r>
+        <w:rPr/>
+      </w:r>
+    </w:p>
+    <w:p>
+      <w:pPr>
+        <w:pStyle w:val="Normal"/>
+        <w:bidi w:val="0"/>
+        <w:jc w:val="start"/>
+        <w:rPr/>
+      </w:pPr>
+      <w:r>
+        <w:rPr/>
+        <w:t>What data should be validated in a data pipeline?</w:t>
+      </w:r>
+    </w:p>
+    <w:p>
+      <w:pPr>
+        <w:pStyle w:val="Normal"/>
+        <w:bidi w:val="0"/>
+        <w:jc w:val="start"/>
+        <w:rPr/>
+      </w:pPr>
+      <w:r>
+        <w:rPr/>
+        <w:t>Basic feature validation like missing data, erroneous data, data formats (string, date etc), data formats and ranges</w:t>
+      </w:r>
+    </w:p>
+    <w:p>
+      <w:pPr>
+        <w:pStyle w:val="Normal"/>
+        <w:bidi w:val="0"/>
+        <w:jc w:val="start"/>
+        <w:rPr/>
+      </w:pPr>
+      <w:r>
+        <w:rPr/>
+        <w:t>Data distribution and validation like metrics: Mean, SD, quartiles, class distribution for categorical data. This is to ensure that the new set of data belongs to the same distribution population as the original training dataset.</w:t>
+      </w:r>
+    </w:p>
+    <w:p>
+      <w:pPr>
+        <w:pStyle w:val="Normal"/>
+        <w:bidi w:val="0"/>
+        <w:jc w:val="start"/>
+        <w:rPr/>
+      </w:pPr>
+      <w:r>
+        <w:rPr/>
+        <w:t>Out of distribution validation: this is to check if outliers occur in the data. We look for values beyond quartiles</w:t>
+      </w:r>
+    </w:p>
+    <w:p>
+      <w:pPr>
+        <w:pStyle w:val="Normal"/>
+        <w:bidi w:val="0"/>
+        <w:jc w:val="start"/>
+        <w:rPr/>
+      </w:pPr>
+      <w:r>
+        <w:rPr/>
+        <w:t>Correlation validation: check for correlation between feature and target values, between features</w:t>
+      </w:r>
+    </w:p>
+    <w:p>
+      <w:pPr>
+        <w:pStyle w:val="Normal"/>
+        <w:bidi w:val="0"/>
+        <w:jc w:val="start"/>
+        <w:rPr/>
+      </w:pPr>
+      <w:r>
+        <w:rPr/>
+      </w:r>
+    </w:p>
+    <w:p>
+      <w:pPr>
+        <w:pStyle w:val="Normal"/>
+        <w:bidi w:val="0"/>
+        <w:jc w:val="start"/>
+        <w:rPr/>
+      </w:pPr>
+      <w:r>
+        <w:rPr/>
+        <w:t>One of the key features needed in the data pipeline for ML is the feature store.</w:t>
+      </w:r>
+    </w:p>
+    <w:p>
+      <w:pPr>
+        <w:pStyle w:val="Normal"/>
+        <w:bidi w:val="0"/>
+        <w:jc w:val="start"/>
+        <w:rPr/>
+      </w:pPr>
+      <w:r>
+        <w:rPr/>
+        <w:t>A feature store is a centralized store for features. When we say features, that are of interest and directly consumed by ML models. Data is already pre-processed and converted to a form that is ready for machine learning. An organization may have a single feature store that may be shared by multiple teams and ML models. Feature store is regularly updated with new training data and new features. It usually has a Registry of data so that users can look up the registry to understand the data that is available in the store.</w:t>
+      </w:r>
+    </w:p>
+    <w:p>
+      <w:pPr>
+        <w:pStyle w:val="Normal"/>
+        <w:bidi w:val="0"/>
+        <w:jc w:val="start"/>
+        <w:rPr/>
+      </w:pPr>
+      <w:r>
+        <w:rPr/>
+      </w:r>
+    </w:p>
+    <w:p>
+      <w:pPr>
+        <w:pStyle w:val="Normal"/>
+        <w:bidi w:val="0"/>
+        <w:jc w:val="start"/>
+        <w:rPr/>
+      </w:pPr>
+      <w:r>
+        <w:rPr/>
+        <w:t>Data versioning:</w:t>
+      </w:r>
+    </w:p>
+    <w:p>
+      <w:pPr>
+        <w:pStyle w:val="Normal"/>
+        <w:bidi w:val="0"/>
+        <w:jc w:val="start"/>
+        <w:rPr/>
+      </w:pPr>
+      <w:r>
+        <w:rPr/>
+        <w:t>It is a key aspect of tracking lineage for data. Managing training data with a data versioning system provides the ability to change data continuously while ensuring consistent training results and collaboration.</w:t>
+      </w:r>
+    </w:p>
+    <w:p>
+      <w:pPr>
+        <w:pStyle w:val="Normal"/>
+        <w:bidi w:val="0"/>
+        <w:jc w:val="start"/>
+        <w:rPr/>
+      </w:pPr>
+      <w:r>
+        <w:rPr/>
+      </w:r>
+    </w:p>
+    <w:p>
+      <w:pPr>
+        <w:pStyle w:val="Normal"/>
+        <w:bidi w:val="0"/>
+        <w:jc w:val="start"/>
+        <w:rPr/>
+      </w:pPr>
+      <w:r>
+        <w:rPr/>
+        <w:t>Version for data changes when its contents change.</w:t>
+      </w:r>
+    </w:p>
+    <w:p>
+      <w:pPr>
+        <w:pStyle w:val="Normal"/>
+        <w:bidi w:val="0"/>
+        <w:jc w:val="start"/>
+        <w:rPr/>
+      </w:pPr>
+      <w:r>
+        <w:rPr/>
+      </w:r>
+    </w:p>
+    <w:p>
+      <w:pPr>
+        <w:pStyle w:val="Normal"/>
+        <w:bidi w:val="0"/>
+        <w:jc w:val="start"/>
+        <w:rPr/>
+      </w:pPr>
+      <w:r>
+        <w:rPr/>
+        <w:t>Benefits of Data versioning:</w:t>
+      </w:r>
+    </w:p>
+    <w:p>
+      <w:pPr>
+        <w:pStyle w:val="Normal"/>
+        <w:bidi w:val="0"/>
+        <w:jc w:val="start"/>
+        <w:rPr/>
+      </w:pPr>
+      <w:r>
+        <w:rPr/>
+        <w:t>Traceability in MLOps. We can trace the history of a dataset.</w:t>
+      </w:r>
+    </w:p>
+    <w:p>
+      <w:pPr>
+        <w:pStyle w:val="Normal"/>
+        <w:bidi w:val="0"/>
+        <w:jc w:val="start"/>
+        <w:rPr/>
+      </w:pPr>
+      <w:r>
+        <w:rPr/>
+        <w:t>Reproducibility – recreate the same ML results again</w:t>
+      </w:r>
+    </w:p>
+    <w:p>
+      <w:pPr>
+        <w:pStyle w:val="Normal"/>
+        <w:bidi w:val="0"/>
+        <w:jc w:val="start"/>
+        <w:rPr/>
+      </w:pPr>
+      <w:r>
+        <w:rPr/>
+        <w:t>Change log capture tool for feature stores</w:t>
+      </w:r>
+    </w:p>
+    <w:p>
+      <w:pPr>
+        <w:pStyle w:val="Normal"/>
+        <w:bidi w:val="0"/>
+        <w:jc w:val="start"/>
+        <w:rPr/>
+      </w:pPr>
+      <w:r>
+        <w:rPr/>
+        <w:t>Allows data to be rolledback to the last known good state</w:t>
+      </w:r>
+    </w:p>
+    <w:p>
+      <w:pPr>
+        <w:pStyle w:val="Normal"/>
+        <w:bidi w:val="0"/>
+        <w:jc w:val="start"/>
+        <w:rPr/>
+      </w:pPr>
+      <w:r>
+        <w:rPr/>
+        <w:t>Multiple users can reference different versions of the dataset</w:t>
+      </w:r>
+    </w:p>
+    <w:p>
+      <w:pPr>
+        <w:pStyle w:val="Normal"/>
+        <w:bidi w:val="0"/>
+        <w:jc w:val="start"/>
+        <w:rPr/>
+      </w:pPr>
+      <w:r>
+        <w:rPr/>
+      </w:r>
+    </w:p>
+    <w:p>
+      <w:pPr>
+        <w:pStyle w:val="Normal"/>
+        <w:bidi w:val="0"/>
+        <w:jc w:val="start"/>
+        <w:rPr/>
+      </w:pPr>
+      <w:r>
+        <w:rPr/>
+        <w:t>Data Governance:</w:t>
+      </w:r>
+    </w:p>
+    <w:p>
+      <w:pPr>
+        <w:pStyle w:val="Normal"/>
+        <w:bidi w:val="0"/>
+        <w:jc w:val="start"/>
+        <w:rPr/>
+      </w:pPr>
+      <w:r>
+        <w:rPr/>
+        <w:t>Data governance is a key area in MLOps that deals the administration of data stored and used for machine learning. Data Governance is the practice of ensuring integrity, security, and usability of data through an organization of people, policies, and processes. First goal of governance is to ensure consistency of data. Data stored across the pipeline should be complete, accurate and conform to requirements.</w:t>
+      </w:r>
+    </w:p>
+    <w:p>
+      <w:pPr>
+        <w:pStyle w:val="Normal"/>
+        <w:bidi w:val="0"/>
+        <w:jc w:val="start"/>
+        <w:rPr/>
+      </w:pPr>
+      <w:r>
+        <w:rPr/>
+      </w:r>
+    </w:p>
+    <w:p>
+      <w:pPr>
+        <w:pStyle w:val="Normal"/>
+        <w:bidi w:val="0"/>
+        <w:jc w:val="start"/>
+        <w:rPr/>
+      </w:pPr>
+      <w:r>
+        <w:rPr/>
+        <w:t>Tools and Technologies for Data Engineering that help in ML logs</w:t>
+      </w:r>
+    </w:p>
+    <w:p>
+      <w:pPr>
+        <w:pStyle w:val="Normal"/>
+        <w:bidi w:val="0"/>
+        <w:jc w:val="start"/>
+        <w:rPr/>
+      </w:pPr>
+      <w:r>
+        <w:rPr/>
+        <w:t>Big data processing technologies like Apache Hadoop, Spark, Kafka, etc (data processing + control, rollback, operations, logging, and change data capture)</w:t>
+      </w:r>
+    </w:p>
+    <w:p>
+      <w:pPr>
+        <w:pStyle w:val="Normal"/>
+        <w:bidi w:val="0"/>
+        <w:jc w:val="start"/>
+        <w:rPr/>
+      </w:pPr>
+      <w:r>
+        <w:rPr/>
+        <w:t>Databases for data storage (RDBMS &amp; NoSQL), MySQL, MongoDB, Apache Cassandra, HDFS (capabilities like resiliency, access control, recovery, schema management and versioning at various levels)</w:t>
+      </w:r>
+    </w:p>
+    <w:p>
+      <w:pPr>
+        <w:pStyle w:val="Normal"/>
+        <w:bidi w:val="0"/>
+        <w:jc w:val="start"/>
+        <w:rPr/>
+      </w:pPr>
+      <w:r>
+        <w:rPr/>
+        <w:t>Data versioning tools like DVC, LakeFS, Neptune</w:t>
+      </w:r>
+    </w:p>
+    <w:p>
+      <w:pPr>
+        <w:pStyle w:val="Normal"/>
+        <w:bidi w:val="0"/>
+        <w:jc w:val="start"/>
+        <w:rPr/>
+      </w:pPr>
+      <w:r>
+        <w:rPr/>
+      </w:r>
+    </w:p>
+    <w:p>
+      <w:pPr>
+        <w:pStyle w:val="Normal"/>
+        <w:bidi w:val="0"/>
+        <w:jc w:val="start"/>
+        <w:rPr/>
+      </w:pPr>
+      <w:r>
+        <w:rPr/>
+      </w:r>
+    </w:p>
+    <w:p>
+      <w:pPr>
+        <w:pStyle w:val="Normal"/>
+        <w:bidi w:val="0"/>
+        <w:jc w:val="start"/>
+        <w:rPr>
+          <w:u w:val="single"/>
+        </w:rPr>
+      </w:pPr>
+      <w:r>
+        <w:rPr>
+          <w:u w:val="single"/>
+        </w:rPr>
+        <w:t>Continuous Training:</w:t>
+      </w:r>
+    </w:p>
+    <w:p>
+      <w:pPr>
+        <w:pStyle w:val="Normal"/>
+        <w:bidi w:val="0"/>
+        <w:jc w:val="start"/>
+        <w:rPr/>
+      </w:pPr>
+      <w:r>
+        <w:rPr/>
+      </w:r>
+    </w:p>
+    <w:p>
+      <w:pPr>
+        <w:pStyle w:val="Normal"/>
+        <w:bidi w:val="0"/>
+        <w:jc w:val="start"/>
+        <w:rPr/>
+      </w:pPr>
+      <w:r>
+        <w:rPr/>
+        <w:t>Managed training pipelines</w:t>
+      </w:r>
+    </w:p>
+    <w:p>
+      <w:pPr>
+        <w:pStyle w:val="Normal"/>
+        <w:bidi w:val="0"/>
+        <w:jc w:val="start"/>
+        <w:rPr/>
+      </w:pPr>
+      <w:r>
+        <w:rPr/>
+      </w:r>
+    </w:p>
+    <w:p>
+      <w:pPr>
+        <w:pStyle w:val="Normal"/>
+        <w:bidi w:val="0"/>
+        <w:jc w:val="start"/>
+        <w:rPr/>
+      </w:pPr>
+      <w:r>
+        <w:rPr/>
+      </w:r>
+    </w:p>
+    <w:p>
+      <w:pPr>
+        <w:pStyle w:val="Normal"/>
+        <w:bidi w:val="0"/>
+        <w:jc w:val="start"/>
+        <w:rPr/>
+      </w:pPr>
+      <w:r>
+        <w:rPr/>
+      </w:r>
+    </w:p>
+    <w:p>
+      <w:pPr>
+        <w:pStyle w:val="Normal"/>
+        <w:bidi w:val="0"/>
+        <w:jc w:val="start"/>
+        <w:rPr/>
+      </w:pPr>
+      <w:r>
+        <w:rPr/>
+      </w:r>
+    </w:p>
+    <w:p>
+      <w:pPr>
+        <w:pStyle w:val="Normal"/>
+        <w:bidi w:val="0"/>
+        <w:jc w:val="start"/>
+        <w:rPr/>
+      </w:pPr>
+      <w:r>
+        <w:rPr/>
+      </w:r>
+    </w:p>
+    <w:p>
+      <w:pPr>
+        <w:pStyle w:val="Normal"/>
+        <w:bidi w:val="0"/>
+        <w:jc w:val="start"/>
+        <w:rPr/>
+      </w:pPr>
+      <w:r>
+        <w:rPr/>
+      </w:r>
+    </w:p>
+    <w:p>
+      <w:pPr>
+        <w:pStyle w:val="Normal"/>
+        <w:bidi w:val="0"/>
+        <w:jc w:val="start"/>
+        <w:rPr/>
+      </w:pPr>
+      <w:r>
+        <w:rPr/>
+      </w:r>
+    </w:p>
+    <w:p>
+      <w:pPr>
+        <w:pStyle w:val="Normal"/>
+        <w:bidi w:val="0"/>
+        <w:jc w:val="start"/>
+        <w:rPr/>
+      </w:pPr>
+      <w:r>
+        <w:rPr/>
       </w:r>
     </w:p>
     <w:p>

</xml_diff>

<commit_message>
MLOps: notes part 3 added
</commit_message>
<xml_diff>
--- a/ModelDevelopmentAndIntegration/1_MLOpsIntro/MLOpsIntro.docx
+++ b/ModelDevelopmentAndIntegration/1_MLOpsIntro/MLOpsIntro.docx
@@ -2771,6 +2771,12 @@
         <w:rPr>
           <w:u w:val="single"/>
         </w:rPr>
+        <w:t xml:space="preserve">1. </w:t>
+      </w:r>
+      <w:r>
+        <w:rPr>
+          <w:u w:val="single"/>
+        </w:rPr>
         <w:t>Requirements and Design:</w:t>
       </w:r>
     </w:p>
@@ -3985,6 +3991,12 @@
         <w:rPr>
           <w:u w:val="single"/>
         </w:rPr>
+        <w:t xml:space="preserve">2. </w:t>
+      </w:r>
+      <w:r>
+        <w:rPr>
+          <w:u w:val="single"/>
+        </w:rPr>
         <w:t>Data Processing and Management:</w:t>
       </w:r>
     </w:p>
@@ -5035,6 +5047,12 @@
         <w:rPr>
           <w:u w:val="single"/>
         </w:rPr>
+        <w:t xml:space="preserve">3. </w:t>
+      </w:r>
+      <w:r>
+        <w:rPr>
+          <w:u w:val="single"/>
+        </w:rPr>
         <w:t>Continuous Training:</w:t>
       </w:r>
     </w:p>
@@ -5059,6 +5077,579 @@
       <w:r>
         <w:rPr/>
         <w:t>Managed training pipelines</w:t>
+      </w:r>
+    </w:p>
+    <w:p>
+      <w:pPr>
+        <w:pStyle w:val="Normal"/>
+        <w:bidi w:val="0"/>
+        <w:jc w:val="start"/>
+        <w:rPr/>
+      </w:pPr>
+      <w:r>
+        <w:rPr/>
+        <w:t xml:space="preserve">Managed training pipelines are similar to Managed data pipelines. </w:t>
+      </w:r>
+    </w:p>
+    <w:p>
+      <w:pPr>
+        <w:pStyle w:val="Normal"/>
+        <w:bidi w:val="0"/>
+        <w:jc w:val="start"/>
+        <w:rPr/>
+      </w:pPr>
+      <w:r>
+        <w:rPr/>
+        <w:t>A robust managed training pipeline helps create repeatable ML training and testing workflows while reducing human costs</w:t>
+      </w:r>
+    </w:p>
+    <w:p>
+      <w:pPr>
+        <w:pStyle w:val="Normal"/>
+        <w:bidi w:val="0"/>
+        <w:jc w:val="start"/>
+        <w:rPr/>
+      </w:pPr>
+      <w:r>
+        <w:rPr/>
+      </w:r>
+    </w:p>
+    <w:p>
+      <w:pPr>
+        <w:pStyle w:val="Normal"/>
+        <w:bidi w:val="0"/>
+        <w:jc w:val="start"/>
+        <w:rPr/>
+      </w:pPr>
+      <w:r>
+        <w:rPr/>
+        <w:t>Training pipeline functions</w:t>
+      </w:r>
+    </w:p>
+    <w:p>
+      <w:pPr>
+        <w:pStyle w:val="Normal"/>
+        <w:bidi w:val="0"/>
+        <w:jc w:val="start"/>
+        <w:rPr/>
+      </w:pPr>
+      <w:r>
+        <w:rPr/>
+        <w:t>Training inputs are fetched from the Feature store for model training</w:t>
+      </w:r>
+    </w:p>
+    <w:p>
+      <w:pPr>
+        <w:pStyle w:val="Normal"/>
+        <w:bidi w:val="0"/>
+        <w:jc w:val="start"/>
+        <w:rPr/>
+      </w:pPr>
+      <w:r>
+        <w:rPr/>
+        <w:t>Hyper-parameters are also setup for training</w:t>
+      </w:r>
+    </w:p>
+    <w:p>
+      <w:pPr>
+        <w:pStyle w:val="Normal"/>
+        <w:bidi w:val="0"/>
+        <w:jc w:val="start"/>
+        <w:rPr/>
+      </w:pPr>
+      <w:r>
+        <w:rPr/>
+        <w:t>An experiment is planned and executed. Executing the experiment results in the ML model.</w:t>
+      </w:r>
+    </w:p>
+    <w:p>
+      <w:pPr>
+        <w:pStyle w:val="Normal"/>
+        <w:bidi w:val="0"/>
+        <w:jc w:val="start"/>
+        <w:rPr/>
+      </w:pPr>
+      <w:r>
+        <w:rPr/>
+        <w:t>The model is then validated during training to ensure desired levels of performance are achieved</w:t>
+      </w:r>
+    </w:p>
+    <w:p>
+      <w:pPr>
+        <w:pStyle w:val="Normal"/>
+        <w:bidi w:val="0"/>
+        <w:jc w:val="start"/>
+        <w:rPr/>
+      </w:pPr>
+      <w:r>
+        <w:rPr/>
+        <w:t>An independent test dataset is used from the Feature store and the model is tested with this dataset.</w:t>
+      </w:r>
+    </w:p>
+    <w:p>
+      <w:pPr>
+        <w:pStyle w:val="Normal"/>
+        <w:bidi w:val="0"/>
+        <w:jc w:val="start"/>
+        <w:rPr/>
+      </w:pPr>
+      <w:r>
+        <w:rPr/>
+        <w:t>Results of this testing is reviewed to see if desired performance goals are met</w:t>
+      </w:r>
+    </w:p>
+    <w:p>
+      <w:pPr>
+        <w:pStyle w:val="Normal"/>
+        <w:bidi w:val="0"/>
+        <w:jc w:val="start"/>
+        <w:rPr/>
+      </w:pPr>
+      <w:r>
+        <w:rPr/>
+        <w:t>This process keeps repeating until a model with desired performance is achieved</w:t>
+      </w:r>
+    </w:p>
+    <w:p>
+      <w:pPr>
+        <w:pStyle w:val="Normal"/>
+        <w:bidi w:val="0"/>
+        <w:jc w:val="start"/>
+        <w:rPr/>
+      </w:pPr>
+      <w:r>
+        <w:rPr/>
+      </w:r>
+    </w:p>
+    <w:p>
+      <w:pPr>
+        <w:pStyle w:val="Normal"/>
+        <w:bidi w:val="0"/>
+        <w:jc w:val="start"/>
+        <w:rPr/>
+      </w:pPr>
+      <w:r>
+        <w:rPr/>
+      </w:r>
+    </w:p>
+    <w:p>
+      <w:pPr>
+        <w:pStyle w:val="Normal"/>
+        <w:bidi w:val="0"/>
+        <w:jc w:val="start"/>
+        <w:rPr/>
+      </w:pPr>
+      <w:r>
+        <w:rPr/>
+        <w:t>Data labeling or Annotations:</w:t>
+      </w:r>
+    </w:p>
+    <w:p>
+      <w:pPr>
+        <w:pStyle w:val="Normal"/>
+        <w:bidi w:val="0"/>
+        <w:jc w:val="start"/>
+        <w:rPr/>
+      </w:pPr>
+      <w:r>
+        <w:rPr/>
+        <w:t xml:space="preserve">It is the process of adding contexual tags/labels to training data that can then be used as targets for ML training. To build models from unstructured data, labeling is required. </w:t>
+      </w:r>
+    </w:p>
+    <w:p>
+      <w:pPr>
+        <w:pStyle w:val="Normal"/>
+        <w:bidi w:val="0"/>
+        <w:jc w:val="start"/>
+        <w:rPr/>
+      </w:pPr>
+      <w:r>
+        <w:rPr/>
+      </w:r>
+    </w:p>
+    <w:p>
+      <w:pPr>
+        <w:pStyle w:val="Normal"/>
+        <w:bidi w:val="0"/>
+        <w:jc w:val="start"/>
+        <w:rPr/>
+      </w:pPr>
+      <w:r>
+        <w:rPr/>
+        <w:t>How do we label data?</w:t>
+      </w:r>
+    </w:p>
+    <w:p>
+      <w:pPr>
+        <w:pStyle w:val="Normal"/>
+        <w:bidi w:val="0"/>
+        <w:jc w:val="start"/>
+        <w:rPr/>
+      </w:pPr>
+      <w:r>
+        <w:rPr/>
+        <w:t>We can use Experts in the domain to label data</w:t>
+      </w:r>
+    </w:p>
+    <w:p>
+      <w:pPr>
+        <w:pStyle w:val="Normal"/>
+        <w:bidi w:val="0"/>
+        <w:jc w:val="start"/>
+        <w:rPr/>
+      </w:pPr>
+      <w:r>
+        <w:rPr/>
+        <w:t>Crowdsourcing where large pool of volunteers are organized to look at the data and label them</w:t>
+      </w:r>
+    </w:p>
+    <w:p>
+      <w:pPr>
+        <w:pStyle w:val="Normal"/>
+        <w:bidi w:val="0"/>
+        <w:jc w:val="start"/>
+        <w:rPr/>
+      </w:pPr>
+      <w:r>
+        <w:rPr/>
+        <w:t>Third-party professional annotators will do labeling for a fee</w:t>
+      </w:r>
+    </w:p>
+    <w:p>
+      <w:pPr>
+        <w:pStyle w:val="Normal"/>
+        <w:bidi w:val="0"/>
+        <w:jc w:val="start"/>
+        <w:rPr/>
+      </w:pPr>
+      <w:r>
+        <w:rPr/>
+        <w:t>Programmatic labeling, a program does labeling instead of a human</w:t>
+      </w:r>
+    </w:p>
+    <w:p>
+      <w:pPr>
+        <w:pStyle w:val="Normal"/>
+        <w:bidi w:val="0"/>
+        <w:jc w:val="start"/>
+        <w:rPr/>
+      </w:pPr>
+      <w:r>
+        <w:rPr/>
+      </w:r>
+    </w:p>
+    <w:p>
+      <w:pPr>
+        <w:pStyle w:val="Normal"/>
+        <w:bidi w:val="0"/>
+        <w:jc w:val="start"/>
+        <w:rPr/>
+      </w:pPr>
+      <w:r>
+        <w:rPr/>
+        <w:t>How do we track ML Experiments?</w:t>
+      </w:r>
+    </w:p>
+    <w:p>
+      <w:pPr>
+        <w:pStyle w:val="Normal"/>
+        <w:bidi w:val="0"/>
+        <w:jc w:val="start"/>
+        <w:rPr/>
+      </w:pPr>
+      <w:r>
+        <w:rPr/>
+        <w:t xml:space="preserve">Each ML training run is considered an experiment. Experiment tracking helps manage the evolution of an ML model toward stated performance goals. </w:t>
+      </w:r>
+    </w:p>
+    <w:p>
+      <w:pPr>
+        <w:pStyle w:val="Normal"/>
+        <w:bidi w:val="0"/>
+        <w:jc w:val="start"/>
+        <w:rPr/>
+      </w:pPr>
+      <w:r>
+        <w:rPr/>
+      </w:r>
+    </w:p>
+    <w:p>
+      <w:pPr>
+        <w:pStyle w:val="Normal"/>
+        <w:bidi w:val="0"/>
+        <w:jc w:val="start"/>
+        <w:rPr/>
+      </w:pPr>
+      <w:r>
+        <w:rPr/>
+        <w:t>Experiment tracking helps measure impact of changing model parameters, identify model behavior changes due to new training data, measure project progress toward stated requirements and goals, with the results to decide on whether model needs to be promoted to production. This analysis can be automated along with decision criteria for promotions thus leading to automated experimental analysis</w:t>
+      </w:r>
+    </w:p>
+    <w:p>
+      <w:pPr>
+        <w:pStyle w:val="Normal"/>
+        <w:bidi w:val="0"/>
+        <w:jc w:val="start"/>
+        <w:rPr/>
+      </w:pPr>
+      <w:r>
+        <w:rPr/>
+      </w:r>
+    </w:p>
+    <w:p>
+      <w:pPr>
+        <w:pStyle w:val="Normal"/>
+        <w:bidi w:val="0"/>
+        <w:jc w:val="start"/>
+        <w:rPr/>
+      </w:pPr>
+      <w:r>
+        <w:rPr/>
+      </w:r>
+    </w:p>
+    <w:p>
+      <w:pPr>
+        <w:pStyle w:val="Normal"/>
+        <w:bidi w:val="0"/>
+        <w:jc w:val="start"/>
+        <w:rPr>
+          <w:i/>
+          <w:iCs/>
+          <w:u w:val="none"/>
+        </w:rPr>
+      </w:pPr>
+      <w:r>
+        <w:rPr>
+          <w:i/>
+          <w:iCs/>
+          <w:u w:val="none"/>
+        </w:rPr>
+        <w:t>What’s AutoML?</w:t>
+      </w:r>
+    </w:p>
+    <w:p>
+      <w:pPr>
+        <w:pStyle w:val="Normal"/>
+        <w:bidi w:val="0"/>
+        <w:jc w:val="start"/>
+        <w:rPr/>
+      </w:pPr>
+      <w:r>
+        <w:rPr/>
+        <w:t xml:space="preserve">AutoML is the automation of all machine learning activities to enable model building and decision-making without human intervention throughout the ML lifecycle. It deals with automating the job of Data scientists and helps scale machine learning. </w:t>
+      </w:r>
+    </w:p>
+    <w:p>
+      <w:pPr>
+        <w:pStyle w:val="Normal"/>
+        <w:bidi w:val="0"/>
+        <w:jc w:val="start"/>
+        <w:rPr/>
+      </w:pPr>
+      <w:r>
+        <w:rPr/>
+      </w:r>
+    </w:p>
+    <w:p>
+      <w:pPr>
+        <w:pStyle w:val="Normal"/>
+        <w:bidi w:val="0"/>
+        <w:jc w:val="start"/>
+        <w:rPr/>
+      </w:pPr>
+      <w:r>
+        <w:rPr/>
+        <w:t>What activities can be automated in AutoML?</w:t>
+      </w:r>
+    </w:p>
+    <w:p>
+      <w:pPr>
+        <w:pStyle w:val="Normal"/>
+        <w:bidi w:val="0"/>
+        <w:jc w:val="start"/>
+        <w:rPr/>
+      </w:pPr>
+      <w:r>
+        <w:rPr/>
+        <w:t>Feature engineering, Model training (auto ML algorithm selection), Deployment (automatically determine if the model is ready for production deployment), Create custom model by use case.</w:t>
+      </w:r>
+    </w:p>
+    <w:p>
+      <w:pPr>
+        <w:pStyle w:val="Normal"/>
+        <w:bidi w:val="0"/>
+        <w:jc w:val="start"/>
+        <w:rPr/>
+      </w:pPr>
+      <w:r>
+        <w:rPr/>
+      </w:r>
+    </w:p>
+    <w:p>
+      <w:pPr>
+        <w:pStyle w:val="Normal"/>
+        <w:bidi w:val="0"/>
+        <w:jc w:val="start"/>
+        <w:rPr/>
+      </w:pPr>
+      <w:r>
+        <w:rPr/>
+        <w:t>Tools and Technologies for Model training:</w:t>
+      </w:r>
+    </w:p>
+    <w:p>
+      <w:pPr>
+        <w:pStyle w:val="Normal"/>
+        <w:bidi w:val="0"/>
+        <w:jc w:val="start"/>
+        <w:rPr/>
+      </w:pPr>
+      <w:r>
+        <w:rPr/>
+        <w:t>Model development: Python, Jupyter notebooks, Git</w:t>
+      </w:r>
+    </w:p>
+    <w:p>
+      <w:pPr>
+        <w:pStyle w:val="Normal"/>
+        <w:bidi w:val="0"/>
+        <w:jc w:val="start"/>
+        <w:rPr/>
+      </w:pPr>
+      <w:r>
+        <w:rPr/>
+        <w:t>Experiment management: Kubeflow, Mlflow, Weight &amp; Biases</w:t>
+      </w:r>
+    </w:p>
+    <w:p>
+      <w:pPr>
+        <w:pStyle w:val="Normal"/>
+        <w:bidi w:val="0"/>
+        <w:jc w:val="start"/>
+        <w:rPr/>
+      </w:pPr>
+      <w:r>
+        <w:rPr/>
+        <w:t>AutoML: Kubeflow, Databricks</w:t>
+      </w:r>
+    </w:p>
+    <w:p>
+      <w:pPr>
+        <w:pStyle w:val="Normal"/>
+        <w:bidi w:val="0"/>
+        <w:jc w:val="start"/>
+        <w:rPr/>
+      </w:pPr>
+      <w:r>
+        <w:rPr/>
+      </w:r>
+    </w:p>
+    <w:p>
+      <w:pPr>
+        <w:pStyle w:val="Normal"/>
+        <w:bidi w:val="0"/>
+        <w:jc w:val="start"/>
+        <w:rPr/>
+      </w:pPr>
+      <w:r>
+        <w:rPr/>
+        <w:t>Training Models in GenAI:</w:t>
+      </w:r>
+    </w:p>
+    <w:p>
+      <w:pPr>
+        <w:pStyle w:val="Normal"/>
+        <w:bidi w:val="0"/>
+        <w:jc w:val="start"/>
+        <w:rPr/>
+      </w:pPr>
+      <w:r>
+        <w:rPr/>
+        <w:t>How training is bit different in GenAI?</w:t>
+      </w:r>
+    </w:p>
+    <w:p>
+      <w:pPr>
+        <w:pStyle w:val="Normal"/>
+        <w:bidi w:val="0"/>
+        <w:jc w:val="start"/>
+        <w:rPr/>
+      </w:pPr>
+      <w:r>
+        <w:rPr/>
+        <w:t>In GenAI, there are two key tasks: Pre-training (create a GenAI foundation model from scratch, something like Wikepedia is used to train foundational models) and Fine-tuning (A foundational model is taken and fine-tuned for a specific domain/task)</w:t>
+      </w:r>
+    </w:p>
+    <w:p>
+      <w:pPr>
+        <w:pStyle w:val="Normal"/>
+        <w:bidi w:val="0"/>
+        <w:jc w:val="start"/>
+        <w:rPr/>
+      </w:pPr>
+      <w:r>
+        <w:rPr/>
+      </w:r>
+    </w:p>
+    <w:p>
+      <w:pPr>
+        <w:pStyle w:val="Normal"/>
+        <w:bidi w:val="0"/>
+        <w:jc w:val="start"/>
+        <w:rPr/>
+      </w:pPr>
+      <w:r>
+        <w:rPr/>
+      </w:r>
+    </w:p>
+    <w:p>
+      <w:pPr>
+        <w:pStyle w:val="Normal"/>
+        <w:bidi w:val="0"/>
+        <w:jc w:val="start"/>
+        <w:rPr>
+          <w:u w:val="single"/>
+        </w:rPr>
+      </w:pPr>
+      <w:r>
+        <w:rPr>
+          <w:u w:val="single"/>
+        </w:rPr>
+        <w:t>4_ModelManagement:</w:t>
+      </w:r>
+    </w:p>
+    <w:p>
+      <w:pPr>
+        <w:pStyle w:val="Normal"/>
+        <w:bidi w:val="0"/>
+        <w:jc w:val="start"/>
+        <w:rPr/>
+      </w:pPr>
+      <w:r>
+        <w:rPr/>
+      </w:r>
+    </w:p>
+    <w:p>
+      <w:pPr>
+        <w:pStyle w:val="Normal"/>
+        <w:bidi w:val="0"/>
+        <w:jc w:val="start"/>
+        <w:rPr/>
+      </w:pPr>
+      <w:r>
+        <w:rPr/>
+        <w:t>Model versioning:</w:t>
+      </w:r>
+    </w:p>
+    <w:p>
+      <w:pPr>
+        <w:pStyle w:val="Normal"/>
+        <w:bidi w:val="0"/>
+        <w:jc w:val="start"/>
+        <w:rPr/>
+      </w:pPr>
+      <w:r>
+        <w:rPr/>
       </w:r>
     </w:p>
     <w:p>

</xml_diff>

<commit_message>
MLOps: MLOps notes final
</commit_message>
<xml_diff>
--- a/ModelDevelopmentAndIntegration/1_MLOpsIntro/MLOpsIntro.docx
+++ b/ModelDevelopmentAndIntegration/1_MLOpsIntro/MLOpsIntro.docx
@@ -2771,13 +2771,7 @@
         <w:rPr>
           <w:u w:val="single"/>
         </w:rPr>
-        <w:t xml:space="preserve">1. </w:t>
-      </w:r>
-      <w:r>
-        <w:rPr>
-          <w:u w:val="single"/>
-        </w:rPr>
-        <w:t>Requirements and Design:</w:t>
+        <w:t>1. Requirements and Design:</w:t>
       </w:r>
     </w:p>
     <w:p>
@@ -3991,13 +3985,7 @@
         <w:rPr>
           <w:u w:val="single"/>
         </w:rPr>
-        <w:t xml:space="preserve">2. </w:t>
-      </w:r>
-      <w:r>
-        <w:rPr>
-          <w:u w:val="single"/>
-        </w:rPr>
-        <w:t>Data Processing and Management:</w:t>
+        <w:t>2. Data Processing and Management:</w:t>
       </w:r>
     </w:p>
     <w:p>
@@ -5047,13 +5035,7 @@
         <w:rPr>
           <w:u w:val="single"/>
         </w:rPr>
-        <w:t xml:space="preserve">3. </w:t>
-      </w:r>
-      <w:r>
-        <w:rPr>
-          <w:u w:val="single"/>
-        </w:rPr>
-        <w:t>Continuous Training:</w:t>
+        <w:t>3. Continuous Training:</w:t>
       </w:r>
     </w:p>
     <w:p>
@@ -5639,6 +5621,825 @@
       <w:r>
         <w:rPr/>
         <w:t>Model versioning:</w:t>
+      </w:r>
+    </w:p>
+    <w:p>
+      <w:pPr>
+        <w:pStyle w:val="Normal"/>
+        <w:bidi w:val="0"/>
+        <w:jc w:val="start"/>
+        <w:rPr/>
+      </w:pPr>
+      <w:r>
+        <w:rPr/>
+        <w:t>Similar to Data versioning, we need model versioning to keep track of the evolving models over time due to new training data and hyperparameters tuning.</w:t>
+      </w:r>
+    </w:p>
+    <w:p>
+      <w:pPr>
+        <w:pStyle w:val="Normal"/>
+        <w:bidi w:val="0"/>
+        <w:jc w:val="start"/>
+        <w:rPr/>
+      </w:pPr>
+      <w:r>
+        <w:rPr/>
+      </w:r>
+    </w:p>
+    <w:p>
+      <w:pPr>
+        <w:pStyle w:val="Normal"/>
+        <w:bidi w:val="0"/>
+        <w:jc w:val="start"/>
+        <w:rPr/>
+      </w:pPr>
+      <w:r>
+        <w:rPr/>
+        <w:t>Team can link data versions and code versions using model versions</w:t>
+      </w:r>
+    </w:p>
+    <w:p>
+      <w:pPr>
+        <w:pStyle w:val="Normal"/>
+        <w:bidi w:val="0"/>
+        <w:jc w:val="start"/>
+        <w:rPr/>
+      </w:pPr>
+      <w:r>
+        <w:rPr/>
+      </w:r>
+    </w:p>
+    <w:p>
+      <w:pPr>
+        <w:pStyle w:val="Normal"/>
+        <w:bidi w:val="0"/>
+        <w:jc w:val="start"/>
+        <w:rPr/>
+      </w:pPr>
+      <w:r>
+        <w:rPr/>
+        <w:t>Model registry:</w:t>
+      </w:r>
+    </w:p>
+    <w:p>
+      <w:pPr>
+        <w:pStyle w:val="Normal"/>
+        <w:bidi w:val="0"/>
+        <w:jc w:val="start"/>
+        <w:rPr/>
+      </w:pPr>
+      <w:r>
+        <w:rPr/>
+        <w:t>A repository for storing and tracking machine learning models, like source code control for software</w:t>
+      </w:r>
+    </w:p>
+    <w:p>
+      <w:pPr>
+        <w:pStyle w:val="Normal"/>
+        <w:bidi w:val="0"/>
+        <w:jc w:val="start"/>
+        <w:rPr/>
+      </w:pPr>
+      <w:r>
+        <w:rPr/>
+      </w:r>
+    </w:p>
+    <w:p>
+      <w:pPr>
+        <w:pStyle w:val="Normal"/>
+        <w:bidi w:val="0"/>
+        <w:jc w:val="start"/>
+        <w:rPr/>
+      </w:pPr>
+      <w:r>
+        <w:rPr/>
+        <w:t>Benchmarking ML:</w:t>
+      </w:r>
+    </w:p>
+    <w:p>
+      <w:pPr>
+        <w:pStyle w:val="Normal"/>
+        <w:bidi w:val="0"/>
+        <w:jc w:val="start"/>
+        <w:rPr/>
+      </w:pPr>
+      <w:r>
+        <w:rPr/>
+        <w:t>Compare models/versions against baselines/competing models to understand how they perform against each other on stated requirements and environments</w:t>
+      </w:r>
+    </w:p>
+    <w:p>
+      <w:pPr>
+        <w:pStyle w:val="Normal"/>
+        <w:bidi w:val="0"/>
+        <w:jc w:val="start"/>
+        <w:rPr/>
+      </w:pPr>
+      <w:r>
+        <w:rPr/>
+      </w:r>
+    </w:p>
+    <w:p>
+      <w:pPr>
+        <w:pStyle w:val="Normal"/>
+        <w:bidi w:val="0"/>
+        <w:jc w:val="start"/>
+        <w:rPr/>
+      </w:pPr>
+      <w:r>
+        <w:rPr/>
+        <w:t xml:space="preserve">A well-defined model lifecycle with associated policies and processes helps organize, manage, and scale ML in an organization. When we are talking about lifecycle, we are talking about multiple model states and the state transitions that happen during life of a model. </w:t>
+      </w:r>
+    </w:p>
+    <w:p>
+      <w:pPr>
+        <w:pStyle w:val="Normal"/>
+        <w:bidi w:val="0"/>
+        <w:jc w:val="start"/>
+        <w:rPr/>
+      </w:pPr>
+      <w:r>
+        <w:rPr/>
+      </w:r>
+    </w:p>
+    <w:p>
+      <w:pPr>
+        <w:pStyle w:val="Normal"/>
+        <w:bidi w:val="0"/>
+        <w:jc w:val="start"/>
+        <w:rPr/>
+      </w:pPr>
+      <w:r>
+        <w:rPr/>
+        <w:t>Model has many states like Created state, Passed, Approved, Archived, Deployed, Retired state</w:t>
+      </w:r>
+    </w:p>
+    <w:p>
+      <w:pPr>
+        <w:pStyle w:val="Normal"/>
+        <w:bidi w:val="0"/>
+        <w:jc w:val="start"/>
+        <w:rPr/>
+      </w:pPr>
+      <w:r>
+        <w:rPr/>
+      </w:r>
+    </w:p>
+    <w:p>
+      <w:pPr>
+        <w:pStyle w:val="Normal"/>
+        <w:bidi w:val="0"/>
+        <w:jc w:val="start"/>
+        <w:rPr/>
+      </w:pPr>
+      <w:r>
+        <w:rPr/>
+      </w:r>
+    </w:p>
+    <w:p>
+      <w:pPr>
+        <w:pStyle w:val="Normal"/>
+        <w:bidi w:val="0"/>
+        <w:jc w:val="start"/>
+        <w:rPr>
+          <w:u w:val="single"/>
+        </w:rPr>
+      </w:pPr>
+      <w:r>
+        <w:rPr>
+          <w:u w:val="single"/>
+        </w:rPr>
+        <w:t>5_Continuous_Integration:</w:t>
+      </w:r>
+    </w:p>
+    <w:p>
+      <w:pPr>
+        <w:pStyle w:val="Normal"/>
+        <w:bidi w:val="0"/>
+        <w:jc w:val="start"/>
+        <w:rPr/>
+      </w:pPr>
+      <w:r>
+        <w:rPr/>
+      </w:r>
+    </w:p>
+    <w:p>
+      <w:pPr>
+        <w:pStyle w:val="Normal"/>
+        <w:bidi w:val="0"/>
+        <w:jc w:val="start"/>
+        <w:rPr/>
+      </w:pPr>
+      <w:r>
+        <w:rPr/>
+        <w:t>Solution Integration pipelines:</w:t>
+      </w:r>
+    </w:p>
+    <w:p>
+      <w:pPr>
+        <w:pStyle w:val="Normal"/>
+        <w:bidi w:val="0"/>
+        <w:jc w:val="start"/>
+        <w:rPr/>
+      </w:pPr>
+      <w:r>
+        <w:rPr/>
+        <w:t>Once the model is ready and benchmarked, it needs to be integrated with the non-ML part of the solution. ML models do not work stand-alone, they need to be embedded into other code to deliver end-to-end solutions. This requires integration with other code like APIs, UI, databases, and microservices.</w:t>
+      </w:r>
+    </w:p>
+    <w:p>
+      <w:pPr>
+        <w:pStyle w:val="Normal"/>
+        <w:bidi w:val="0"/>
+        <w:jc w:val="start"/>
+        <w:rPr/>
+      </w:pPr>
+      <w:r>
+        <w:rPr/>
+      </w:r>
+    </w:p>
+    <w:p>
+      <w:pPr>
+        <w:pStyle w:val="Normal"/>
+        <w:bidi w:val="0"/>
+        <w:jc w:val="start"/>
+        <w:rPr/>
+      </w:pPr>
+      <w:r>
+        <w:rPr/>
+        <w:t xml:space="preserve">We train the model using the input from Feature store and hyperparameters, we then store the model in the model registry. The model with its pre-processing and post-processing code is in the form of a notebook. It needs to be converted into a software form that’s suitable for integration. We call this step Notebook to software. This method produces the model in an executable form. This is then regression tested to make sure the model still continues to perform as its baseline notebook form. This produces an ML service that is ready for integration. It could be a library or function as well instead of a service. The non-ML code is part of the Solution development and evolves independently. </w:t>
+      </w:r>
+    </w:p>
+    <w:p>
+      <w:pPr>
+        <w:pStyle w:val="Normal"/>
+        <w:bidi w:val="0"/>
+        <w:jc w:val="start"/>
+        <w:rPr/>
+      </w:pPr>
+      <w:r>
+        <w:rPr/>
+        <w:drawing>
+          <wp:anchor behindDoc="0" distT="0" distB="0" distL="0" distR="0" simplePos="0" locked="0" layoutInCell="0" allowOverlap="1" relativeHeight="14">
+            <wp:simplePos x="0" y="0"/>
+            <wp:positionH relativeFrom="column">
+              <wp:align>center</wp:align>
+            </wp:positionH>
+            <wp:positionV relativeFrom="paragraph">
+              <wp:posOffset>635</wp:posOffset>
+            </wp:positionV>
+            <wp:extent cx="5434965" cy="2818765"/>
+            <wp:effectExtent l="0" t="0" r="0" b="0"/>
+            <wp:wrapSquare wrapText="largest"/>
+            <wp:docPr id="13" name="Image13"/>
+            <wp:cNvGraphicFramePr>
+              <a:graphicFrameLocks xmlns:a="http://schemas.openxmlformats.org/drawingml/2006/main" noChangeAspect="1"/>
+            </wp:cNvGraphicFramePr>
+            <a:graphic xmlns:a="http://schemas.openxmlformats.org/drawingml/2006/main">
+              <a:graphicData uri="http://schemas.openxmlformats.org/drawingml/2006/picture">
+                <pic:pic xmlns:pic="http://schemas.openxmlformats.org/drawingml/2006/picture">
+                  <pic:nvPicPr>
+                    <pic:cNvPr id="13" name="Image13"/>
+                    <pic:cNvPicPr>
+                      <a:picLocks noChangeAspect="1" noChangeArrowheads="1"/>
+                    </pic:cNvPicPr>
+                  </pic:nvPicPr>
+                  <pic:blipFill>
+                    <a:blip r:embed="rId14"/>
+                    <a:stretch>
+                      <a:fillRect/>
+                    </a:stretch>
+                  </pic:blipFill>
+                  <pic:spPr bwMode="auto">
+                    <a:xfrm>
+                      <a:off x="0" y="0"/>
+                      <a:ext cx="5434965" cy="2818765"/>
+                    </a:xfrm>
+                    <a:prstGeom prst="rect">
+                      <a:avLst/>
+                    </a:prstGeom>
+                    <a:noFill/>
+                  </pic:spPr>
+                </pic:pic>
+              </a:graphicData>
+            </a:graphic>
+          </wp:anchor>
+        </w:drawing>
+      </w:r>
+    </w:p>
+    <w:p>
+      <w:pPr>
+        <w:pStyle w:val="Normal"/>
+        <w:bidi w:val="0"/>
+        <w:jc w:val="start"/>
+        <w:rPr/>
+      </w:pPr>
+      <w:r>
+        <w:rPr/>
+      </w:r>
+    </w:p>
+    <w:p>
+      <w:pPr>
+        <w:pStyle w:val="Normal"/>
+        <w:bidi w:val="0"/>
+        <w:jc w:val="start"/>
+        <w:rPr/>
+      </w:pPr>
+      <w:r>
+        <w:rPr/>
+      </w:r>
+    </w:p>
+    <w:p>
+      <w:pPr>
+        <w:pStyle w:val="Normal"/>
+        <w:bidi w:val="0"/>
+        <w:jc w:val="start"/>
+        <w:rPr/>
+      </w:pPr>
+      <w:r>
+        <w:rPr/>
+      </w:r>
+    </w:p>
+    <w:p>
+      <w:pPr>
+        <w:pStyle w:val="Normal"/>
+        <w:bidi w:val="0"/>
+        <w:jc w:val="start"/>
+        <w:rPr/>
+      </w:pPr>
+      <w:r>
+        <w:rPr/>
+      </w:r>
+    </w:p>
+    <w:p>
+      <w:pPr>
+        <w:pStyle w:val="Normal"/>
+        <w:bidi w:val="0"/>
+        <w:jc w:val="start"/>
+        <w:rPr/>
+      </w:pPr>
+      <w:r>
+        <w:rPr/>
+      </w:r>
+    </w:p>
+    <w:p>
+      <w:pPr>
+        <w:pStyle w:val="Normal"/>
+        <w:bidi w:val="0"/>
+        <w:jc w:val="start"/>
+        <w:rPr/>
+      </w:pPr>
+      <w:r>
+        <w:rPr/>
+      </w:r>
+    </w:p>
+    <w:p>
+      <w:pPr>
+        <w:pStyle w:val="Normal"/>
+        <w:bidi w:val="0"/>
+        <w:jc w:val="start"/>
+        <w:rPr/>
+      </w:pPr>
+      <w:r>
+        <w:rPr/>
+      </w:r>
+    </w:p>
+    <w:p>
+      <w:pPr>
+        <w:pStyle w:val="Normal"/>
+        <w:bidi w:val="0"/>
+        <w:jc w:val="start"/>
+        <w:rPr/>
+      </w:pPr>
+      <w:r>
+        <w:rPr/>
+      </w:r>
+    </w:p>
+    <w:p>
+      <w:pPr>
+        <w:pStyle w:val="Normal"/>
+        <w:bidi w:val="0"/>
+        <w:jc w:val="start"/>
+        <w:rPr/>
+      </w:pPr>
+      <w:r>
+        <w:rPr/>
+      </w:r>
+    </w:p>
+    <w:p>
+      <w:pPr>
+        <w:pStyle w:val="Normal"/>
+        <w:bidi w:val="0"/>
+        <w:jc w:val="start"/>
+        <w:rPr/>
+      </w:pPr>
+      <w:r>
+        <w:rPr/>
+      </w:r>
+    </w:p>
+    <w:p>
+      <w:pPr>
+        <w:pStyle w:val="Normal"/>
+        <w:bidi w:val="0"/>
+        <w:jc w:val="start"/>
+        <w:rPr/>
+      </w:pPr>
+      <w:r>
+        <w:rPr/>
+      </w:r>
+    </w:p>
+    <w:p>
+      <w:pPr>
+        <w:pStyle w:val="Normal"/>
+        <w:bidi w:val="0"/>
+        <w:jc w:val="start"/>
+        <w:rPr/>
+      </w:pPr>
+      <w:r>
+        <w:rPr/>
+      </w:r>
+    </w:p>
+    <w:p>
+      <w:pPr>
+        <w:pStyle w:val="Normal"/>
+        <w:bidi w:val="0"/>
+        <w:jc w:val="start"/>
+        <w:rPr/>
+      </w:pPr>
+      <w:r>
+        <w:rPr/>
+      </w:r>
+    </w:p>
+    <w:p>
+      <w:pPr>
+        <w:pStyle w:val="Normal"/>
+        <w:bidi w:val="0"/>
+        <w:jc w:val="start"/>
+        <w:rPr/>
+      </w:pPr>
+      <w:r>
+        <w:rPr/>
+      </w:r>
+    </w:p>
+    <w:p>
+      <w:pPr>
+        <w:pStyle w:val="Normal"/>
+        <w:bidi w:val="0"/>
+        <w:jc w:val="start"/>
+        <w:rPr/>
+      </w:pPr>
+      <w:r>
+        <w:rPr/>
+      </w:r>
+    </w:p>
+    <w:p>
+      <w:pPr>
+        <w:pStyle w:val="Normal"/>
+        <w:bidi w:val="0"/>
+        <w:jc w:val="start"/>
+        <w:rPr/>
+      </w:pPr>
+      <w:r>
+        <w:rPr/>
+      </w:r>
+    </w:p>
+    <w:p>
+      <w:pPr>
+        <w:pStyle w:val="Normal"/>
+        <w:bidi w:val="0"/>
+        <w:jc w:val="start"/>
+        <w:rPr/>
+      </w:pPr>
+      <w:r>
+        <w:rPr/>
+      </w:r>
+    </w:p>
+    <w:p>
+      <w:pPr>
+        <w:pStyle w:val="Normal"/>
+        <w:bidi w:val="0"/>
+        <w:jc w:val="start"/>
+        <w:rPr/>
+      </w:pPr>
+      <w:r>
+        <w:rPr/>
+      </w:r>
+    </w:p>
+    <w:p>
+      <w:pPr>
+        <w:pStyle w:val="Normal"/>
+        <w:bidi w:val="0"/>
+        <w:jc w:val="start"/>
+        <w:rPr/>
+      </w:pPr>
+      <w:r>
+        <w:rPr/>
+        <w:t>Solution integration patterns:</w:t>
+      </w:r>
+    </w:p>
+    <w:p>
+      <w:pPr>
+        <w:pStyle w:val="Normal"/>
+        <w:bidi w:val="0"/>
+        <w:jc w:val="start"/>
+        <w:rPr/>
+      </w:pPr>
+      <w:r>
+        <w:rPr/>
+        <w:t>When do we integrate ML and non-ML parts of the solution?</w:t>
+      </w:r>
+    </w:p>
+    <w:p>
+      <w:pPr>
+        <w:pStyle w:val="Normal"/>
+        <w:bidi w:val="0"/>
+        <w:jc w:val="start"/>
+        <w:rPr/>
+      </w:pPr>
+      <w:r>
+        <w:rPr/>
+      </w:r>
+    </w:p>
+    <w:p>
+      <w:pPr>
+        <w:pStyle w:val="Normal"/>
+        <w:bidi w:val="0"/>
+        <w:jc w:val="start"/>
+        <w:rPr/>
+      </w:pPr>
+      <w:r>
+        <w:rPr/>
+        <w:t>Say we have Model_v2.0 we train then produce Model_v3.0 =&gt; Notebook to software =&gt; ML Service v3.0</w:t>
+      </w:r>
+    </w:p>
+    <w:p>
+      <w:pPr>
+        <w:pStyle w:val="Normal"/>
+        <w:bidi w:val="0"/>
+        <w:jc w:val="start"/>
+        <w:rPr/>
+      </w:pPr>
+      <w:r>
+        <w:rPr/>
+        <w:t>In parallel, we have Non-ML_v4.0 =&gt; Development &amp; Testing =&gt; Non-ML v5.0</w:t>
+      </w:r>
+    </w:p>
+    <w:p>
+      <w:pPr>
+        <w:pStyle w:val="Normal"/>
+        <w:bidi w:val="0"/>
+        <w:jc w:val="start"/>
+        <w:rPr/>
+      </w:pPr>
+      <w:r>
+        <w:rPr/>
+      </w:r>
+    </w:p>
+    <w:p>
+      <w:pPr>
+        <w:pStyle w:val="Normal"/>
+        <w:bidi w:val="0"/>
+        <w:jc w:val="start"/>
+        <w:rPr/>
+      </w:pPr>
+      <w:r>
+        <w:rPr/>
+      </w:r>
+    </w:p>
+    <w:p>
+      <w:pPr>
+        <w:pStyle w:val="Normal"/>
+        <w:bidi w:val="0"/>
+        <w:jc w:val="start"/>
+        <w:rPr/>
+      </w:pPr>
+      <w:r>
+        <w:rPr/>
+      </w:r>
+    </w:p>
+    <w:p>
+      <w:pPr>
+        <w:pStyle w:val="Normal"/>
+        <w:bidi w:val="0"/>
+        <w:jc w:val="start"/>
+        <w:rPr/>
+      </w:pPr>
+      <w:r>
+        <w:rPr/>
+        <w:t>When do we integrate?</w:t>
+      </w:r>
+    </w:p>
+    <w:p>
+      <w:pPr>
+        <w:pStyle w:val="Normal"/>
+        <w:bidi w:val="0"/>
+        <w:jc w:val="start"/>
+        <w:rPr/>
+      </w:pPr>
+      <w:r>
+        <w:rPr/>
+        <w:t>Hold ML constant during a non-ML iterative cycle</w:t>
+      </w:r>
+    </w:p>
+    <w:p>
+      <w:pPr>
+        <w:pStyle w:val="Normal"/>
+        <w:bidi w:val="0"/>
+        <w:jc w:val="start"/>
+        <w:rPr/>
+      </w:pPr>
+      <w:r>
+        <w:rPr/>
+        <w:t>Hold Non-ML constant during a ML iterative cycle</w:t>
+      </w:r>
+    </w:p>
+    <w:p>
+      <w:pPr>
+        <w:pStyle w:val="Normal"/>
+        <w:bidi w:val="0"/>
+        <w:jc w:val="start"/>
+        <w:rPr/>
+      </w:pPr>
+      <w:r>
+        <w:rPr/>
+      </w:r>
+    </w:p>
+    <w:p>
+      <w:pPr>
+        <w:pStyle w:val="Normal"/>
+        <w:bidi w:val="0"/>
+        <w:jc w:val="start"/>
+        <w:rPr/>
+      </w:pPr>
+      <w:r>
+        <w:rPr/>
+        <w:t>How is model integration done when it comes to GenAI use-cases?</w:t>
+      </w:r>
+    </w:p>
+    <w:p>
+      <w:pPr>
+        <w:pStyle w:val="Normal"/>
+        <w:bidi w:val="0"/>
+        <w:jc w:val="start"/>
+        <w:rPr/>
+      </w:pPr>
+      <w:r>
+        <w:rPr/>
+        <w:t xml:space="preserve">GenAI models are huge, so the model is usually used through a cloud service provider. </w:t>
+      </w:r>
+    </w:p>
+    <w:p>
+      <w:pPr>
+        <w:pStyle w:val="Normal"/>
+        <w:bidi w:val="0"/>
+        <w:jc w:val="start"/>
+        <w:rPr/>
+      </w:pPr>
+      <w:r>
+        <w:rPr/>
+      </w:r>
+    </w:p>
+    <w:p>
+      <w:pPr>
+        <w:pStyle w:val="Normal"/>
+        <w:bidi w:val="0"/>
+        <w:jc w:val="start"/>
+        <w:rPr/>
+      </w:pPr>
+      <w:r>
+        <w:rPr/>
+      </w:r>
+    </w:p>
+    <w:p>
+      <w:pPr>
+        <w:pStyle w:val="Normal"/>
+        <w:bidi w:val="0"/>
+        <w:jc w:val="start"/>
+        <w:rPr/>
+      </w:pPr>
+      <w:r>
+        <w:rPr/>
+      </w:r>
+    </w:p>
+    <w:p>
+      <w:pPr>
+        <w:pStyle w:val="Normal"/>
+        <w:bidi w:val="0"/>
+        <w:jc w:val="start"/>
+        <w:rPr/>
+      </w:pPr>
+      <w:r>
+        <w:rPr/>
+      </w:r>
+    </w:p>
+    <w:p>
+      <w:pPr>
+        <w:pStyle w:val="Normal"/>
+        <w:bidi w:val="0"/>
+        <w:jc w:val="start"/>
+        <w:rPr/>
+      </w:pPr>
+      <w:r>
+        <w:rPr/>
+      </w:r>
+    </w:p>
+    <w:p>
+      <w:pPr>
+        <w:pStyle w:val="Normal"/>
+        <w:bidi w:val="0"/>
+        <w:jc w:val="start"/>
+        <w:rPr/>
+      </w:pPr>
+      <w:r>
+        <w:rPr/>
+      </w:r>
+    </w:p>
+    <w:p>
+      <w:pPr>
+        <w:pStyle w:val="Normal"/>
+        <w:bidi w:val="0"/>
+        <w:jc w:val="start"/>
+        <w:rPr/>
+      </w:pPr>
+      <w:r>
+        <w:rPr/>
+      </w:r>
+    </w:p>
+    <w:p>
+      <w:pPr>
+        <w:pStyle w:val="Normal"/>
+        <w:bidi w:val="0"/>
+        <w:jc w:val="start"/>
+        <w:rPr/>
+      </w:pPr>
+      <w:r>
+        <w:rPr/>
+      </w:r>
+    </w:p>
+    <w:p>
+      <w:pPr>
+        <w:pStyle w:val="Normal"/>
+        <w:bidi w:val="0"/>
+        <w:jc w:val="start"/>
+        <w:rPr/>
+      </w:pPr>
+      <w:r>
+        <w:rPr/>
+      </w:r>
+    </w:p>
+    <w:p>
+      <w:pPr>
+        <w:pStyle w:val="Normal"/>
+        <w:bidi w:val="0"/>
+        <w:jc w:val="start"/>
+        <w:rPr/>
+      </w:pPr>
+      <w:r>
+        <w:rPr/>
+      </w:r>
+    </w:p>
+    <w:p>
+      <w:pPr>
+        <w:pStyle w:val="Normal"/>
+        <w:bidi w:val="0"/>
+        <w:jc w:val="start"/>
+        <w:rPr/>
+      </w:pPr>
+      <w:r>
+        <w:rPr/>
+      </w:r>
+    </w:p>
+    <w:p>
+      <w:pPr>
+        <w:pStyle w:val="Normal"/>
+        <w:bidi w:val="0"/>
+        <w:jc w:val="start"/>
+        <w:rPr/>
+      </w:pPr>
+      <w:r>
+        <w:rPr/>
+      </w:r>
+    </w:p>
+    <w:p>
+      <w:pPr>
+        <w:pStyle w:val="Normal"/>
+        <w:bidi w:val="0"/>
+        <w:jc w:val="start"/>
+        <w:rPr/>
+      </w:pPr>
+      <w:r>
+        <w:rPr/>
+      </w:r>
+    </w:p>
+    <w:p>
+      <w:pPr>
+        <w:pStyle w:val="Normal"/>
+        <w:bidi w:val="0"/>
+        <w:jc w:val="start"/>
+        <w:rPr/>
+      </w:pPr>
+      <w:r>
+        <w:rPr/>
       </w:r>
     </w:p>
     <w:p>

</xml_diff>